<commit_message>
GENERATE SURAT SELESAI WOW GANYANGKA UDAH SELESAI
</commit_message>
<xml_diff>
--- a/backend/templates/Template_Surat_Permohonan_PDLN.docx
+++ b/backend/templates/Template_Surat_Permohonan_PDLN.docx
@@ -57,29 +57,15 @@
       <w:r>
         <w:tab/>
       </w:r>
-      <w:sdt>
-        <w:sdtPr>
-          <w:rPr>
-            <w:rFonts w:ascii="Times New Roman" w:eastAsia="Times New Roman" w:hAnsi="Times New Roman" w:cs="Times New Roman"/>
-            <w:sz w:val="24"/>
-            <w:szCs w:val="24"/>
-          </w:rPr>
-          <w:id w:val="-980771651"/>
-          <w:placeholder>
-            <w:docPart w:val="DefaultPlaceholder_-1854013440"/>
-          </w:placeholder>
-        </w:sdtPr>
-        <w:sdtContent>
-          <w:r>
-            <w:rPr>
-              <w:rFonts w:ascii="Times New Roman" w:eastAsia="Times New Roman" w:hAnsi="Times New Roman" w:cs="Times New Roman"/>
-              <w:sz w:val="24"/>
-              <w:szCs w:val="24"/>
-            </w:rPr>
-            <w:t>10 Februari 2025</w:t>
-          </w:r>
-        </w:sdtContent>
-      </w:sdt>
+      <w:r>
+        <w:t xml:space="preserve">      </w:t>
+      </w:r>
+      <w:r>
+        <w:rPr>
+          <w:rFonts w:ascii="Times New Roman" w:hAnsi="Times New Roman" w:cs="Times New Roman"/>
+        </w:rPr>
+        <w:t>{tglsurat}</w:t>
+      </w:r>
       <w:r>
         <w:tab/>
       </w:r>
@@ -178,7 +164,15 @@
           <w:szCs w:val="24"/>
         </w:rPr>
         <w:tab/>
-        <w:t xml:space="preserve">: Permohonan Izin Kunjungan Staff Exchange </w:t>
+        <w:t xml:space="preserve">: Permohonan Izin Kunjungan </w:t>
+      </w:r>
+      <w:r>
+        <w:rPr>
+          <w:rFonts w:ascii="Times New Roman" w:eastAsia="Times New Roman" w:hAnsi="Times New Roman" w:cs="Times New Roman"/>
+          <w:sz w:val="24"/>
+          <w:szCs w:val="24"/>
+        </w:rPr>
+        <w:t>Luar Negeri</w:t>
       </w:r>
     </w:p>
     <w:p>
@@ -487,59 +481,25 @@
           <w:tcPr>
             <w:tcW w:w="2621" w:type="dxa"/>
           </w:tcPr>
-          <w:sdt>
-            <w:sdtPr>
+          <w:p>
+            <w:pPr>
+              <w:spacing w:after="0" w:line="240" w:lineRule="auto"/>
+              <w:jc w:val="both"/>
               <w:rPr>
                 <w:rFonts w:ascii="Times New Roman" w:eastAsia="Times New Roman" w:hAnsi="Times New Roman" w:cs="Times New Roman"/>
                 <w:sz w:val="24"/>
                 <w:szCs w:val="24"/>
               </w:rPr>
-              <w:id w:val="1682620639"/>
-              <w:placeholder>
-                <w:docPart w:val="DefaultPlaceholder_-1854013440"/>
-              </w:placeholder>
-            </w:sdtPr>
-            <w:sdtContent>
-              <w:sdt>
-                <w:sdtPr>
-                  <w:rPr>
-                    <w:rFonts w:ascii="Times New Roman" w:eastAsia="Times New Roman" w:hAnsi="Times New Roman" w:cs="Times New Roman"/>
-                    <w:sz w:val="24"/>
-                    <w:szCs w:val="24"/>
-                  </w:rPr>
-                  <w:alias w:val="Nama + Gelar Lengkap"/>
-                  <w:tag w:val="Nama_x0020__x002B__x0020_Gelar_x0020_Lengkap"/>
-                  <w:id w:val="958914471"/>
-                  <w:placeholder>
-                    <w:docPart w:val="28A32292C1CE4240A6C664C11CA7349A"/>
-                  </w:placeholder>
-                  <w:dataBinding w:prefixMappings="xmlns:ns0='http://schemas.microsoft.com/office/2006/metadata/properties' xmlns:ns1='http://www.w3.org/2001/XMLSchema-instance' xmlns:ns2='http://schemas.microsoft.com/office/infopath/2007/PartnerControls' xmlns:ns3='40594e9e-f23d-4b99-8037-ad80516e72f7' " w:xpath="/ns0:properties[1]/documentManagement[1]/ns3:Nama_x0020__x002b__x0020_Gelar_x0020_Lengkap[1]" w:storeItemID="{917C53F8-269D-4D4D-9F5F-4B39BAEDAF1A}"/>
-                  <w:text/>
-                </w:sdtPr>
-                <w:sdtContent>
-                  <w:p>
-                    <w:pPr>
-                      <w:spacing w:after="0" w:line="240" w:lineRule="auto"/>
-                      <w:jc w:val="both"/>
-                      <w:rPr>
-                        <w:rFonts w:ascii="Times New Roman" w:eastAsia="Times New Roman" w:hAnsi="Times New Roman" w:cs="Times New Roman"/>
-                        <w:sz w:val="24"/>
-                        <w:szCs w:val="24"/>
-                      </w:rPr>
-                    </w:pPr>
-                    <w:r>
-                      <w:rPr>
-                        <w:rFonts w:ascii="Times New Roman" w:eastAsia="Times New Roman" w:hAnsi="Times New Roman" w:cs="Times New Roman"/>
-                        <w:sz w:val="24"/>
-                        <w:szCs w:val="24"/>
-                      </w:rPr>
-                      <w:t>[Nama + Gelar Lengkap]</w:t>
-                    </w:r>
-                  </w:p>
-                </w:sdtContent>
-              </w:sdt>
-            </w:sdtContent>
-          </w:sdt>
+            </w:pPr>
+            <w:r>
+              <w:rPr>
+                <w:rFonts w:ascii="Times New Roman" w:eastAsia="Times New Roman" w:hAnsi="Times New Roman" w:cs="Times New Roman"/>
+                <w:sz w:val="24"/>
+                <w:szCs w:val="24"/>
+              </w:rPr>
+              <w:t>{nama}</w:t>
+            </w:r>
+          </w:p>
         </w:tc>
         <w:tc>
           <w:tcPr>
@@ -581,33 +541,14 @@
                     </w:placeholder>
                   </w:sdtPr>
                   <w:sdtContent>
-                    <w:sdt>
-                      <w:sdtPr>
-                        <w:rPr>
-                          <w:rFonts w:ascii="Book Antiqua" w:eastAsia="Book Antiqua" w:hAnsi="Book Antiqua" w:cs="Book Antiqua"/>
-                          <w:sz w:val="24"/>
-                          <w:szCs w:val="24"/>
-                        </w:rPr>
-                        <w:alias w:val="NIP/NIM"/>
-                        <w:tag w:val="NIP_x002F_NIM"/>
-                        <w:id w:val="591597243"/>
-                        <w:placeholder>
-                          <w:docPart w:val="E162CB0A417649EBB65199103538010D"/>
-                        </w:placeholder>
-                        <w:dataBinding w:prefixMappings="xmlns:ns0='http://schemas.microsoft.com/office/2006/metadata/properties' xmlns:ns1='http://www.w3.org/2001/XMLSchema-instance' xmlns:ns2='http://schemas.microsoft.com/office/infopath/2007/PartnerControls' xmlns:ns3='40594e9e-f23d-4b99-8037-ad80516e72f7' " w:xpath="/ns0:properties[1]/documentManagement[1]/ns3:NIP_x002f_NIM[1]" w:storeItemID="{917C53F8-269D-4D4D-9F5F-4B39BAEDAF1A}"/>
-                        <w:text/>
-                      </w:sdtPr>
-                      <w:sdtContent>
-                        <w:r>
-                          <w:rPr>
-                            <w:rFonts w:ascii="Book Antiqua" w:eastAsia="Book Antiqua" w:hAnsi="Book Antiqua" w:cs="Book Antiqua"/>
-                            <w:sz w:val="24"/>
-                            <w:szCs w:val="24"/>
-                          </w:rPr>
-                          <w:t xml:space="preserve"> [NIP/NIM]</w:t>
-                        </w:r>
-                      </w:sdtContent>
-                    </w:sdt>
+                    <w:r>
+                      <w:rPr>
+                        <w:rFonts w:ascii="Book Antiqua" w:eastAsia="Book Antiqua" w:hAnsi="Book Antiqua" w:cs="Book Antiqua"/>
+                        <w:sz w:val="24"/>
+                        <w:szCs w:val="24"/>
+                      </w:rPr>
+                      <w:t>{nipnim}</w:t>
+                    </w:r>
                   </w:sdtContent>
                 </w:sdt>
               </w:p>
@@ -631,68 +572,6 @@
               </w:placeholder>
             </w:sdtPr>
             <w:sdtContent>
-              <w:sdt>
-                <w:sdtPr>
-                  <w:rPr>
-                    <w:rFonts w:ascii="Times New Roman" w:eastAsia="Times New Roman" w:hAnsi="Times New Roman" w:cs="Times New Roman"/>
-                    <w:sz w:val="24"/>
-                    <w:szCs w:val="24"/>
-                  </w:rPr>
-                  <w:alias w:val="Pangkat/Gol"/>
-                  <w:tag w:val="Pangkat_x002F_Gol"/>
-                  <w:id w:val="1950430118"/>
-                  <w:placeholder>
-                    <w:docPart w:val="DC578C2407F6414F94731C3704456202"/>
-                  </w:placeholder>
-                  <w:dataBinding w:prefixMappings="xmlns:ns0='http://schemas.microsoft.com/office/2006/metadata/properties' xmlns:ns1='http://www.w3.org/2001/XMLSchema-instance' xmlns:ns2='http://schemas.microsoft.com/office/infopath/2007/PartnerControls' xmlns:ns3='40594e9e-f23d-4b99-8037-ad80516e72f7' " w:xpath="/ns0:properties[1]/documentManagement[1]/ns3:Pangkat_x002f_Gol[1]" w:storeItemID="{917C53F8-269D-4D4D-9F5F-4B39BAEDAF1A}"/>
-                  <w:text/>
-                </w:sdtPr>
-                <w:sdtContent>
-                  <w:p>
-                    <w:pPr>
-                      <w:spacing w:after="0" w:line="240" w:lineRule="auto"/>
-                      <w:jc w:val="both"/>
-                      <w:rPr>
-                        <w:rFonts w:ascii="Times New Roman" w:eastAsia="Times New Roman" w:hAnsi="Times New Roman" w:cs="Times New Roman"/>
-                        <w:sz w:val="24"/>
-                        <w:szCs w:val="24"/>
-                      </w:rPr>
-                    </w:pPr>
-                    <w:r>
-                      <w:rPr>
-                        <w:rFonts w:ascii="Times New Roman" w:eastAsia="Times New Roman" w:hAnsi="Times New Roman" w:cs="Times New Roman"/>
-                        <w:sz w:val="24"/>
-                        <w:szCs w:val="24"/>
-                      </w:rPr>
-                      <w:t>[Pangkat/Gol]</w:t>
-                    </w:r>
-                  </w:p>
-                </w:sdtContent>
-              </w:sdt>
-            </w:sdtContent>
-          </w:sdt>
-        </w:tc>
-        <w:tc>
-          <w:tcPr>
-            <w:tcW w:w="1983" w:type="dxa"/>
-          </w:tcPr>
-          <w:sdt>
-            <w:sdtPr>
-              <w:rPr>
-                <w:rFonts w:ascii="Times New Roman" w:eastAsia="Times New Roman" w:hAnsi="Times New Roman" w:cs="Times New Roman"/>
-                <w:sz w:val="24"/>
-                <w:szCs w:val="24"/>
-              </w:rPr>
-              <w:alias w:val="Jabatan"/>
-              <w:tag w:val="Jabatan"/>
-              <w:id w:val="1769431631"/>
-              <w:placeholder>
-                <w:docPart w:val="D4D7D5D1E43B46F7BF5B6BFDF05AD23C"/>
-              </w:placeholder>
-              <w:dataBinding w:prefixMappings="xmlns:ns0='http://schemas.microsoft.com/office/2006/metadata/properties' xmlns:ns1='http://www.w3.org/2001/XMLSchema-instance' xmlns:ns2='http://schemas.microsoft.com/office/infopath/2007/PartnerControls' xmlns:ns3='40594e9e-f23d-4b99-8037-ad80516e72f7' " w:xpath="/ns0:properties[1]/documentManagement[1]/ns3:Jabatan[1]" w:storeItemID="{917C53F8-269D-4D4D-9F5F-4B39BAEDAF1A}"/>
-              <w:text/>
-            </w:sdtPr>
-            <w:sdtContent>
               <w:p>
                 <w:pPr>
                   <w:spacing w:after="0" w:line="240" w:lineRule="auto"/>
@@ -709,12 +588,36 @@
                     <w:sz w:val="24"/>
                     <w:szCs w:val="24"/>
                   </w:rPr>
-                  <w:t>[Jabatan]</w:t>
+                  <w:t>{pangkatgol}</w:t>
                 </w:r>
               </w:p>
             </w:sdtContent>
           </w:sdt>
         </w:tc>
+        <w:tc>
+          <w:tcPr>
+            <w:tcW w:w="1983" w:type="dxa"/>
+          </w:tcPr>
+          <w:p>
+            <w:pPr>
+              <w:spacing w:after="0" w:line="240" w:lineRule="auto"/>
+              <w:jc w:val="both"/>
+              <w:rPr>
+                <w:rFonts w:ascii="Times New Roman" w:eastAsia="Times New Roman" w:hAnsi="Times New Roman" w:cs="Times New Roman"/>
+                <w:sz w:val="24"/>
+                <w:szCs w:val="24"/>
+              </w:rPr>
+            </w:pPr>
+            <w:r>
+              <w:rPr>
+                <w:rFonts w:ascii="Times New Roman" w:eastAsia="Times New Roman" w:hAnsi="Times New Roman" w:cs="Times New Roman"/>
+                <w:sz w:val="24"/>
+                <w:szCs w:val="24"/>
+              </w:rPr>
+              <w:t>{jabatan}</w:t>
+            </w:r>
+          </w:p>
+        </w:tc>
       </w:tr>
     </w:tbl>
     <w:p>
@@ -746,33 +649,14 @@
         </w:rPr>
         <w:t xml:space="preserve">akan </w:t>
       </w:r>
-      <w:sdt>
-        <w:sdtPr>
-          <w:rPr>
-            <w:rFonts w:ascii="Times New Roman" w:eastAsia="Times New Roman" w:hAnsi="Times New Roman" w:cs="Times New Roman"/>
-            <w:sz w:val="24"/>
-            <w:szCs w:val="24"/>
-          </w:rPr>
-          <w:alias w:val="Keperluan"/>
-          <w:tag w:val="Keperluan"/>
-          <w:id w:val="1107780493"/>
-          <w:placeholder>
-            <w:docPart w:val="29BDF86070F74A228C7B5F39A00A896E"/>
-          </w:placeholder>
-          <w:dataBinding w:prefixMappings="xmlns:ns0='http://schemas.microsoft.com/office/2006/metadata/properties' xmlns:ns1='http://www.w3.org/2001/XMLSchema-instance' xmlns:ns2='http://schemas.microsoft.com/office/infopath/2007/PartnerControls' xmlns:ns3='40594e9e-f23d-4b99-8037-ad80516e72f7' " w:xpath="/ns0:properties[1]/documentManagement[1]/ns3:Keperluan[1]" w:storeItemID="{917C53F8-269D-4D4D-9F5F-4B39BAEDAF1A}"/>
-          <w:text w:multiLine="1"/>
-        </w:sdtPr>
-        <w:sdtContent>
-          <w:r>
-            <w:rPr>
-              <w:rFonts w:ascii="Times New Roman" w:eastAsia="Times New Roman" w:hAnsi="Times New Roman" w:cs="Times New Roman"/>
-              <w:sz w:val="24"/>
-              <w:szCs w:val="24"/>
-            </w:rPr>
-            <w:t>[Keperluan]</w:t>
-          </w:r>
-        </w:sdtContent>
-      </w:sdt>
+      <w:r>
+        <w:rPr>
+          <w:rFonts w:ascii="Times New Roman" w:eastAsia="Times New Roman" w:hAnsi="Times New Roman" w:cs="Times New Roman"/>
+          <w:sz w:val="24"/>
+          <w:szCs w:val="24"/>
+        </w:rPr>
+        <w:t xml:space="preserve">{keperluan} </w:t>
+      </w:r>
       <w:r>
         <w:rPr>
           <w:rFonts w:ascii="Times New Roman" w:eastAsia="Times New Roman" w:hAnsi="Times New Roman" w:cs="Times New Roman"/>
@@ -1459,21 +1343,6 @@
         <w:tab/>
       </w:r>
       <w:r>
-        <w:tab/>
-      </w:r>
-      <w:r>
-        <w:tab/>
-      </w:r>
-      <w:r>
-        <w:tab/>
-      </w:r>
-      <w:r>
-        <w:tab/>
-      </w:r>
-      <w:r>
-        <w:tab/>
-      </w:r>
-      <w:r>
         <w:rPr>
           <w:rFonts w:ascii="Times New Roman" w:eastAsia="Times New Roman" w:hAnsi="Times New Roman" w:cs="Times New Roman"/>
           <w:sz w:val="24"/>
@@ -1638,6 +1507,7 @@
           <w:sz w:val="24"/>
           <w:szCs w:val="24"/>
         </w:rPr>
+        <w:lastRenderedPageBreak/>
         <w:t>SURAT KETERANGAN JAMINAN PEMBIAYAAN</w:t>
       </w:r>
     </w:p>
@@ -1750,48 +1620,14 @@
         <w:tab/>
         <w:t xml:space="preserve">: </w:t>
       </w:r>
-      <w:sdt>
-        <w:sdtPr>
-          <w:rPr>
-            <w:rFonts w:ascii="Book Antiqua" w:eastAsia="Book Antiqua" w:hAnsi="Book Antiqua" w:cs="Book Antiqua"/>
-            <w:sz w:val="24"/>
-            <w:szCs w:val="24"/>
-          </w:rPr>
-          <w:id w:val="-1097866418"/>
-          <w:placeholder>
-            <w:docPart w:val="DefaultPlaceholder_-1854013440"/>
-          </w:placeholder>
-        </w:sdtPr>
-        <w:sdtContent>
-          <w:sdt>
-            <w:sdtPr>
-              <w:rPr>
-                <w:rFonts w:ascii="Book Antiqua" w:eastAsia="Book Antiqua" w:hAnsi="Book Antiqua" w:cs="Book Antiqua"/>
-                <w:sz w:val="24"/>
-                <w:szCs w:val="24"/>
-              </w:rPr>
-              <w:alias w:val="Nama + Gelar Lengkap"/>
-              <w:tag w:val="Nama_x0020__x002B__x0020_Gelar_x0020_Lengkap"/>
-              <w:id w:val="-1277178001"/>
-              <w:placeholder>
-                <w:docPart w:val="B9F0307B10FD4CAD877E0F393893A544"/>
-              </w:placeholder>
-              <w:dataBinding w:prefixMappings="xmlns:ns0='http://schemas.microsoft.com/office/2006/metadata/properties' xmlns:ns1='http://www.w3.org/2001/XMLSchema-instance' xmlns:ns2='http://schemas.microsoft.com/office/infopath/2007/PartnerControls' xmlns:ns3='40594e9e-f23d-4b99-8037-ad80516e72f7' " w:xpath="/ns0:properties[1]/documentManagement[1]/ns3:Nama_x0020__x002b__x0020_Gelar_x0020_Lengkap[1]" w:storeItemID="{917C53F8-269D-4D4D-9F5F-4B39BAEDAF1A}"/>
-              <w:text/>
-            </w:sdtPr>
-            <w:sdtContent>
-              <w:r>
-                <w:rPr>
-                  <w:rFonts w:ascii="Book Antiqua" w:eastAsia="Book Antiqua" w:hAnsi="Book Antiqua" w:cs="Book Antiqua"/>
-                  <w:sz w:val="24"/>
-                  <w:szCs w:val="24"/>
-                </w:rPr>
-                <w:t>[Nama + Gelar Lengkap]</w:t>
-              </w:r>
-            </w:sdtContent>
-          </w:sdt>
-        </w:sdtContent>
-      </w:sdt>
+      <w:r>
+        <w:rPr>
+          <w:rFonts w:ascii="Book Antiqua" w:eastAsia="Book Antiqua" w:hAnsi="Book Antiqua" w:cs="Book Antiqua"/>
+          <w:sz w:val="24"/>
+          <w:szCs w:val="24"/>
+        </w:rPr>
+        <w:t>{nama}</w:t>
+      </w:r>
     </w:p>
     <w:p>
       <w:pPr>
@@ -1844,48 +1680,14 @@
         <w:tab/>
         <w:t xml:space="preserve">: </w:t>
       </w:r>
-      <w:sdt>
-        <w:sdtPr>
-          <w:rPr>
-            <w:rFonts w:ascii="Book Antiqua" w:eastAsia="Book Antiqua" w:hAnsi="Book Antiqua" w:cs="Book Antiqua"/>
-            <w:sz w:val="24"/>
-            <w:szCs w:val="24"/>
-          </w:rPr>
-          <w:id w:val="-900747357"/>
-          <w:placeholder>
-            <w:docPart w:val="DefaultPlaceholder_-1854013440"/>
-          </w:placeholder>
-        </w:sdtPr>
-        <w:sdtContent>
-          <w:sdt>
-            <w:sdtPr>
-              <w:rPr>
-                <w:rFonts w:ascii="Book Antiqua" w:eastAsia="Book Antiqua" w:hAnsi="Book Antiqua" w:cs="Book Antiqua"/>
-                <w:sz w:val="24"/>
-                <w:szCs w:val="24"/>
-              </w:rPr>
-              <w:alias w:val="NIP/NIM"/>
-              <w:tag w:val="NIP_x002F_NIM"/>
-              <w:id w:val="923686501"/>
-              <w:placeholder>
-                <w:docPart w:val="D42FCAAC61B347308276AE07F45277E7"/>
-              </w:placeholder>
-              <w:dataBinding w:prefixMappings="xmlns:ns0='http://schemas.microsoft.com/office/2006/metadata/properties' xmlns:ns1='http://www.w3.org/2001/XMLSchema-instance' xmlns:ns2='http://schemas.microsoft.com/office/infopath/2007/PartnerControls' xmlns:ns3='40594e9e-f23d-4b99-8037-ad80516e72f7' " w:xpath="/ns0:properties[1]/documentManagement[1]/ns3:NIP_x002f_NIM[1]" w:storeItemID="{917C53F8-269D-4D4D-9F5F-4B39BAEDAF1A}"/>
-              <w:text/>
-            </w:sdtPr>
-            <w:sdtContent>
-              <w:r>
-                <w:rPr>
-                  <w:rFonts w:ascii="Book Antiqua" w:eastAsia="Book Antiqua" w:hAnsi="Book Antiqua" w:cs="Book Antiqua"/>
-                  <w:sz w:val="24"/>
-                  <w:szCs w:val="24"/>
-                </w:rPr>
-                <w:t xml:space="preserve"> [NIP/NIM]</w:t>
-              </w:r>
-            </w:sdtContent>
-          </w:sdt>
-        </w:sdtContent>
-      </w:sdt>
+      <w:r>
+        <w:rPr>
+          <w:rFonts w:ascii="Book Antiqua" w:eastAsia="Book Antiqua" w:hAnsi="Book Antiqua" w:cs="Book Antiqua"/>
+          <w:sz w:val="24"/>
+          <w:szCs w:val="24"/>
+        </w:rPr>
+        <w:t>{nipnim}</w:t>
+      </w:r>
     </w:p>
     <w:p>
       <w:pPr>
@@ -1930,48 +1732,14 @@
         </w:rPr>
         <w:t xml:space="preserve"> </w:t>
       </w:r>
-      <w:sdt>
-        <w:sdtPr>
-          <w:rPr>
-            <w:rFonts w:ascii="Book Antiqua" w:eastAsia="Book Antiqua" w:hAnsi="Book Antiqua" w:cs="Book Antiqua"/>
-            <w:sz w:val="24"/>
-            <w:szCs w:val="24"/>
-          </w:rPr>
-          <w:id w:val="-1623838800"/>
-          <w:placeholder>
-            <w:docPart w:val="DefaultPlaceholder_-1854013440"/>
-          </w:placeholder>
-        </w:sdtPr>
-        <w:sdtContent>
-          <w:sdt>
-            <w:sdtPr>
-              <w:rPr>
-                <w:rFonts w:ascii="Book Antiqua" w:eastAsia="Book Antiqua" w:hAnsi="Book Antiqua" w:cs="Book Antiqua"/>
-                <w:sz w:val="24"/>
-                <w:szCs w:val="24"/>
-              </w:rPr>
-              <w:alias w:val="Jabatan"/>
-              <w:tag w:val="Jabatan"/>
-              <w:id w:val="54828072"/>
-              <w:placeholder>
-                <w:docPart w:val="4898EC18E160441BAB0AB073EE52A964"/>
-              </w:placeholder>
-              <w:dataBinding w:prefixMappings="xmlns:ns0='http://schemas.microsoft.com/office/2006/metadata/properties' xmlns:ns1='http://www.w3.org/2001/XMLSchema-instance' xmlns:ns2='http://schemas.microsoft.com/office/infopath/2007/PartnerControls' xmlns:ns3='40594e9e-f23d-4b99-8037-ad80516e72f7' " w:xpath="/ns0:properties[1]/documentManagement[1]/ns3:Jabatan[1]" w:storeItemID="{917C53F8-269D-4D4D-9F5F-4B39BAEDAF1A}"/>
-              <w:text/>
-            </w:sdtPr>
-            <w:sdtContent>
-              <w:r>
-                <w:rPr>
-                  <w:rFonts w:ascii="Book Antiqua" w:eastAsia="Book Antiqua" w:hAnsi="Book Antiqua" w:cs="Book Antiqua"/>
-                  <w:sz w:val="24"/>
-                  <w:szCs w:val="24"/>
-                </w:rPr>
-                <w:t>[Jabatan]</w:t>
-              </w:r>
-            </w:sdtContent>
-          </w:sdt>
-        </w:sdtContent>
-      </w:sdt>
+      <w:r>
+        <w:rPr>
+          <w:rFonts w:ascii="Book Antiqua" w:eastAsia="Book Antiqua" w:hAnsi="Book Antiqua" w:cs="Book Antiqua"/>
+          <w:sz w:val="24"/>
+          <w:szCs w:val="24"/>
+        </w:rPr>
+        <w:t>{jabaran}</w:t>
+      </w:r>
       <w:r>
         <w:rPr>
           <w:rFonts w:ascii="Book Antiqua" w:eastAsia="Book Antiqua" w:hAnsi="Book Antiqua" w:cs="Book Antiqua"/>
@@ -1980,48 +1748,14 @@
         </w:rPr>
         <w:t>/</w:t>
       </w:r>
-      <w:sdt>
-        <w:sdtPr>
-          <w:rPr>
-            <w:rFonts w:ascii="Book Antiqua" w:eastAsia="Book Antiqua" w:hAnsi="Book Antiqua" w:cs="Book Antiqua"/>
-            <w:sz w:val="24"/>
-            <w:szCs w:val="24"/>
-          </w:rPr>
-          <w:id w:val="-1433271661"/>
-          <w:placeholder>
-            <w:docPart w:val="DefaultPlaceholder_-1854013440"/>
-          </w:placeholder>
-        </w:sdtPr>
-        <w:sdtContent>
-          <w:sdt>
-            <w:sdtPr>
-              <w:rPr>
-                <w:rFonts w:ascii="Book Antiqua" w:eastAsia="Book Antiqua" w:hAnsi="Book Antiqua" w:cs="Book Antiqua"/>
-                <w:sz w:val="24"/>
-                <w:szCs w:val="24"/>
-              </w:rPr>
-              <w:alias w:val="Pangkat/Gol"/>
-              <w:tag w:val="Pangkat_x002F_Gol"/>
-              <w:id w:val="319558216"/>
-              <w:placeholder>
-                <w:docPart w:val="D73237C7DD564A808506C4D37FF70FAB"/>
-              </w:placeholder>
-              <w:dataBinding w:prefixMappings="xmlns:ns0='http://schemas.microsoft.com/office/2006/metadata/properties' xmlns:ns1='http://www.w3.org/2001/XMLSchema-instance' xmlns:ns2='http://schemas.microsoft.com/office/infopath/2007/PartnerControls' xmlns:ns3='40594e9e-f23d-4b99-8037-ad80516e72f7' " w:xpath="/ns0:properties[1]/documentManagement[1]/ns3:Pangkat_x002f_Gol[1]" w:storeItemID="{917C53F8-269D-4D4D-9F5F-4B39BAEDAF1A}"/>
-              <w:text/>
-            </w:sdtPr>
-            <w:sdtContent>
-              <w:r>
-                <w:rPr>
-                  <w:rFonts w:ascii="Book Antiqua" w:eastAsia="Book Antiqua" w:hAnsi="Book Antiqua" w:cs="Book Antiqua"/>
-                  <w:sz w:val="24"/>
-                  <w:szCs w:val="24"/>
-                </w:rPr>
-                <w:t>[Pangkat/Gol]</w:t>
-              </w:r>
-            </w:sdtContent>
-          </w:sdt>
-        </w:sdtContent>
-      </w:sdt>
+      <w:r>
+        <w:rPr>
+          <w:rFonts w:ascii="Book Antiqua" w:eastAsia="Book Antiqua" w:hAnsi="Book Antiqua" w:cs="Book Antiqua"/>
+          <w:sz w:val="24"/>
+          <w:szCs w:val="24"/>
+        </w:rPr>
+        <w:t>{pangkatgol}</w:t>
+      </w:r>
     </w:p>
     <w:p>
       <w:pPr>
@@ -2128,45 +1862,15 @@
           <w:szCs w:val="24"/>
         </w:rPr>
       </w:pPr>
-    </w:p>
-    <w:sdt>
-      <w:sdtPr>
-        <w:rPr>
-          <w:rFonts w:ascii="Book Antiqua" w:eastAsia="Book Antiqua" w:hAnsi="Book Antiqua" w:cs="Book Antiqua"/>
-          <w:sz w:val="24"/>
-          <w:szCs w:val="24"/>
-        </w:rPr>
-        <w:alias w:val="Keperluan"/>
-        <w:tag w:val="Keperluan"/>
-        <w:id w:val="238452879"/>
-        <w:placeholder>
-          <w:docPart w:val="818AA8DA8A0848A0B715E5ED413C4562"/>
-        </w:placeholder>
-        <w:dataBinding w:prefixMappings="xmlns:ns0='http://schemas.microsoft.com/office/2006/metadata/properties' xmlns:ns1='http://www.w3.org/2001/XMLSchema-instance' xmlns:ns2='http://schemas.microsoft.com/office/infopath/2007/PartnerControls' xmlns:ns3='40594e9e-f23d-4b99-8037-ad80516e72f7' " w:xpath="/ns0:properties[1]/documentManagement[1]/ns3:Keperluan[1]" w:storeItemID="{917C53F8-269D-4D4D-9F5F-4B39BAEDAF1A}"/>
-        <w:text w:multiLine="1"/>
-      </w:sdtPr>
-      <w:sdtContent>
-        <w:p>
-          <w:pPr>
-            <w:spacing w:after="0" w:line="240" w:lineRule="auto"/>
-            <w:jc w:val="both"/>
-            <w:rPr>
-              <w:rFonts w:ascii="Book Antiqua" w:eastAsia="Book Antiqua" w:hAnsi="Book Antiqua" w:cs="Book Antiqua"/>
-              <w:sz w:val="24"/>
-              <w:szCs w:val="24"/>
-            </w:rPr>
-          </w:pPr>
-          <w:r>
-            <w:rPr>
-              <w:rFonts w:ascii="Book Antiqua" w:eastAsia="Book Antiqua" w:hAnsi="Book Antiqua" w:cs="Book Antiqua"/>
-              <w:sz w:val="24"/>
-              <w:szCs w:val="24"/>
-            </w:rPr>
-            <w:t>[Keperluan]</w:t>
-          </w:r>
-        </w:p>
-      </w:sdtContent>
-    </w:sdt>
+      <w:r>
+        <w:rPr>
+          <w:rFonts w:ascii="Book Antiqua" w:eastAsia="Book Antiqua" w:hAnsi="Book Antiqua" w:cs="Book Antiqua"/>
+          <w:sz w:val="24"/>
+          <w:szCs w:val="24"/>
+        </w:rPr>
+        <w:t>{keperluan}</w:t>
+      </w:r>
+    </w:p>
     <w:p>
       <w:pPr>
         <w:spacing w:after="0" w:line="240" w:lineRule="auto"/>
@@ -2390,29 +2094,14 @@
         </w:rPr>
         <w:t xml:space="preserve">Semarang, </w:t>
       </w:r>
-      <w:sdt>
-        <w:sdtPr>
-          <w:rPr>
-            <w:rFonts w:ascii="Book Antiqua" w:eastAsia="Book Antiqua" w:hAnsi="Book Antiqua" w:cs="Book Antiqua"/>
-            <w:sz w:val="24"/>
-            <w:szCs w:val="24"/>
-          </w:rPr>
-          <w:id w:val="840439883"/>
-          <w:placeholder>
-            <w:docPart w:val="DefaultPlaceholder_-1854013440"/>
-          </w:placeholder>
-        </w:sdtPr>
-        <w:sdtContent>
-          <w:r>
-            <w:rPr>
-              <w:rFonts w:ascii="Book Antiqua" w:eastAsia="Book Antiqua" w:hAnsi="Book Antiqua" w:cs="Book Antiqua"/>
-              <w:sz w:val="24"/>
-              <w:szCs w:val="24"/>
-            </w:rPr>
-            <w:t>10 Februari 2025</w:t>
-          </w:r>
-        </w:sdtContent>
-      </w:sdt>
+      <w:r>
+        <w:rPr>
+          <w:rFonts w:ascii="Book Antiqua" w:eastAsia="Book Antiqua" w:hAnsi="Book Antiqua" w:cs="Book Antiqua"/>
+          <w:sz w:val="24"/>
+          <w:szCs w:val="24"/>
+        </w:rPr>
+        <w:t>{tglsurat}</w:t>
+      </w:r>
     </w:p>
     <w:p>
       <w:pPr>
@@ -2714,50 +2403,7 @@
           <w:sz w:val="24"/>
           <w:szCs w:val="24"/>
         </w:rPr>
-        <w:t>(</w:t>
-      </w:r>
-      <w:sdt>
-        <w:sdtPr>
-          <w:rPr>
-            <w:rFonts w:ascii="Times New Roman" w:eastAsia="Times New Roman" w:hAnsi="Times New Roman" w:cs="Times New Roman"/>
-            <w:sz w:val="24"/>
-            <w:szCs w:val="24"/>
-          </w:rPr>
-          <w:alias w:val="Nama + Gelar Lengkap"/>
-          <w:tag w:val="Nama_x0020__x002B__x0020_Gelar_x0020_Lengkap"/>
-          <w:id w:val="-1818178911"/>
-          <w:placeholder>
-            <w:docPart w:val="083994EEA50D41AA9945E6922B238DBA"/>
-          </w:placeholder>
-          <w:dataBinding w:prefixMappings="xmlns:ns0='http://schemas.microsoft.com/office/2006/metadata/properties' xmlns:ns1='http://www.w3.org/2001/XMLSchema-instance' xmlns:ns2='http://schemas.microsoft.com/office/infopath/2007/PartnerControls' xmlns:ns3='40594e9e-f23d-4b99-8037-ad80516e72f7' " w:xpath="/ns0:properties[1]/documentManagement[1]/ns3:Nama_x0020__x002b__x0020_Gelar_x0020_Lengkap[1]" w:storeItemID="{917C53F8-269D-4D4D-9F5F-4B39BAEDAF1A}"/>
-          <w:text/>
-        </w:sdtPr>
-        <w:sdtContent>
-          <w:r>
-            <w:rPr>
-              <w:rFonts w:ascii="Times New Roman" w:eastAsia="Times New Roman" w:hAnsi="Times New Roman" w:cs="Times New Roman"/>
-              <w:sz w:val="24"/>
-              <w:szCs w:val="24"/>
-            </w:rPr>
-            <w:t>[Nama + Gelar Lengkap]</w:t>
-          </w:r>
-        </w:sdtContent>
-      </w:sdt>
-      <w:r>
-        <w:rPr>
-          <w:rFonts w:ascii="Times New Roman" w:eastAsia="Times New Roman" w:hAnsi="Times New Roman" w:cs="Times New Roman"/>
-          <w:sz w:val="24"/>
-          <w:szCs w:val="24"/>
-        </w:rPr>
-        <w:t>)</w:t>
-      </w:r>
-      <w:r>
-        <w:rPr>
-          <w:rFonts w:ascii="Times New Roman" w:eastAsia="Times New Roman" w:hAnsi="Times New Roman" w:cs="Times New Roman"/>
-          <w:sz w:val="24"/>
-          <w:szCs w:val="24"/>
-        </w:rPr>
-        <w:tab/>
+        <w:t>({nama})</w:t>
       </w:r>
     </w:p>
     <w:p>
@@ -2836,50 +2482,40 @@
           <w:szCs w:val="24"/>
         </w:rPr>
         <w:tab/>
-        <w:t xml:space="preserve">NIP. </w:t>
-      </w:r>
-      <w:sdt>
-        <w:sdtPr>
-          <w:rPr>
-            <w:rFonts w:ascii="Book Antiqua" w:eastAsia="Book Antiqua" w:hAnsi="Book Antiqua" w:cs="Book Antiqua"/>
-            <w:sz w:val="24"/>
-            <w:szCs w:val="24"/>
-          </w:rPr>
-          <w:id w:val="-1496567521"/>
-          <w:placeholder>
-            <w:docPart w:val="DefaultPlaceholder_-1854013440"/>
-          </w:placeholder>
-        </w:sdtPr>
-        <w:sdtContent>
-          <w:sdt>
-            <w:sdtPr>
-              <w:rPr>
-                <w:rFonts w:ascii="Book Antiqua" w:eastAsia="Book Antiqua" w:hAnsi="Book Antiqua" w:cs="Book Antiqua"/>
-                <w:sz w:val="24"/>
-                <w:szCs w:val="24"/>
-              </w:rPr>
-              <w:alias w:val="NIP/NIM"/>
-              <w:tag w:val="NIP_x002F_NIM"/>
-              <w:id w:val="-656613383"/>
-              <w:placeholder>
-                <w:docPart w:val="CB6B7252264446CEA9EC325812AE8529"/>
-              </w:placeholder>
-              <w:dataBinding w:prefixMappings="xmlns:ns0='http://schemas.microsoft.com/office/2006/metadata/properties' xmlns:ns1='http://www.w3.org/2001/XMLSchema-instance' xmlns:ns2='http://schemas.microsoft.com/office/infopath/2007/PartnerControls' xmlns:ns3='40594e9e-f23d-4b99-8037-ad80516e72f7' " w:xpath="/ns0:properties[1]/documentManagement[1]/ns3:NIP_x002f_NIM[1]" w:storeItemID="{917C53F8-269D-4D4D-9F5F-4B39BAEDAF1A}"/>
-              <w:text/>
-            </w:sdtPr>
-            <w:sdtContent>
-              <w:r>
-                <w:rPr>
-                  <w:rFonts w:ascii="Book Antiqua" w:eastAsia="Book Antiqua" w:hAnsi="Book Antiqua" w:cs="Book Antiqua"/>
-                  <w:sz w:val="24"/>
-                  <w:szCs w:val="24"/>
-                </w:rPr>
-                <w:t xml:space="preserve"> [NIP/NIM]</w:t>
-              </w:r>
-            </w:sdtContent>
-          </w:sdt>
-        </w:sdtContent>
-      </w:sdt>
+        <w:t>NIP</w:t>
+      </w:r>
+      <w:r>
+        <w:rPr>
+          <w:rFonts w:ascii="Book Antiqua" w:eastAsia="Book Antiqua" w:hAnsi="Book Antiqua" w:cs="Book Antiqua"/>
+          <w:sz w:val="24"/>
+          <w:szCs w:val="24"/>
+        </w:rPr>
+        <w:t>/NIM</w:t>
+      </w:r>
+      <w:r>
+        <w:rPr>
+          <w:rFonts w:ascii="Book Antiqua" w:eastAsia="Book Antiqua" w:hAnsi="Book Antiqua" w:cs="Book Antiqua"/>
+          <w:sz w:val="24"/>
+          <w:szCs w:val="24"/>
+        </w:rPr>
+        <w:t>.</w:t>
+      </w:r>
+      <w:r>
+        <w:rPr>
+          <w:rFonts w:ascii="Book Antiqua" w:eastAsia="Book Antiqua" w:hAnsi="Book Antiqua" w:cs="Book Antiqua"/>
+          <w:sz w:val="24"/>
+          <w:szCs w:val="24"/>
+        </w:rPr>
+        <w:t>{nipnim}</w:t>
+      </w:r>
+      <w:r>
+        <w:rPr>
+          <w:rFonts w:ascii="Book Antiqua" w:eastAsia="Book Antiqua" w:hAnsi="Book Antiqua" w:cs="Book Antiqua"/>
+          <w:sz w:val="24"/>
+          <w:szCs w:val="24"/>
+        </w:rPr>
+        <w:t xml:space="preserve"> </w:t>
+      </w:r>
     </w:p>
     <w:p>
       <w:pPr>
@@ -3053,29 +2689,12 @@
         <w:tab/>
         <w:t xml:space="preserve">: </w:t>
       </w:r>
-      <w:sdt>
-        <w:sdtPr>
-          <w:rPr>
-            <w:rFonts w:ascii="Bookman Old Style" w:eastAsia="Bookman Old Style" w:hAnsi="Bookman Old Style" w:cs="Bookman Old Style"/>
-          </w:rPr>
-          <w:alias w:val="Nama + Gelar Lengkap"/>
-          <w:tag w:val="Nama_x0020__x002B__x0020_Gelar_x0020_Lengkap"/>
-          <w:id w:val="173768910"/>
-          <w:placeholder>
-            <w:docPart w:val="ADA3D641304E4469B08867D925EDC1C4"/>
-          </w:placeholder>
-          <w:dataBinding w:prefixMappings="xmlns:ns0='http://schemas.microsoft.com/office/2006/metadata/properties' xmlns:ns1='http://www.w3.org/2001/XMLSchema-instance' xmlns:ns2='http://schemas.microsoft.com/office/infopath/2007/PartnerControls' xmlns:ns3='40594e9e-f23d-4b99-8037-ad80516e72f7' " w:xpath="/ns0:properties[1]/documentManagement[1]/ns3:Nama_x0020__x002b__x0020_Gelar_x0020_Lengkap[1]" w:storeItemID="{917C53F8-269D-4D4D-9F5F-4B39BAEDAF1A}"/>
-          <w:text/>
-        </w:sdtPr>
-        <w:sdtContent>
-          <w:r>
-            <w:rPr>
-              <w:rFonts w:ascii="Bookman Old Style" w:eastAsia="Bookman Old Style" w:hAnsi="Bookman Old Style" w:cs="Bookman Old Style"/>
-            </w:rPr>
-            <w:t>[Nama + Gelar Lengkap]</w:t>
-          </w:r>
-        </w:sdtContent>
-      </w:sdt>
+      <w:r>
+        <w:rPr>
+          <w:rFonts w:ascii="Bookman Old Style" w:eastAsia="Bookman Old Style" w:hAnsi="Bookman Old Style" w:cs="Bookman Old Style"/>
+        </w:rPr>
+        <w:t>{nama}</w:t>
+      </w:r>
     </w:p>
     <w:p>
       <w:pPr>
@@ -3110,29 +2729,12 @@
         <w:tab/>
         <w:t xml:space="preserve">: </w:t>
       </w:r>
-      <w:sdt>
-        <w:sdtPr>
-          <w:rPr>
-            <w:rFonts w:ascii="Bookman Old Style" w:eastAsia="Bookman Old Style" w:hAnsi="Bookman Old Style" w:cs="Bookman Old Style"/>
-          </w:rPr>
-          <w:alias w:val="NIP/NIM"/>
-          <w:tag w:val="NIP_x002F_NIM"/>
-          <w:id w:val="-1773307699"/>
-          <w:placeholder>
-            <w:docPart w:val="2914FB3624AD47A3BA5BED78423325AF"/>
-          </w:placeholder>
-          <w:dataBinding w:prefixMappings="xmlns:ns0='http://schemas.microsoft.com/office/2006/metadata/properties' xmlns:ns1='http://www.w3.org/2001/XMLSchema-instance' xmlns:ns2='http://schemas.microsoft.com/office/infopath/2007/PartnerControls' xmlns:ns3='40594e9e-f23d-4b99-8037-ad80516e72f7' " w:xpath="/ns0:properties[1]/documentManagement[1]/ns3:NIP_x002f_NIM[1]" w:storeItemID="{917C53F8-269D-4D4D-9F5F-4B39BAEDAF1A}"/>
-          <w:text/>
-        </w:sdtPr>
-        <w:sdtContent>
-          <w:r>
-            <w:rPr>
-              <w:rFonts w:ascii="Bookman Old Style" w:eastAsia="Bookman Old Style" w:hAnsi="Bookman Old Style" w:cs="Bookman Old Style"/>
-            </w:rPr>
-            <w:t xml:space="preserve"> [NIP/NIM]</w:t>
-          </w:r>
-        </w:sdtContent>
-      </w:sdt>
+      <w:r>
+        <w:rPr>
+          <w:rFonts w:ascii="Bookman Old Style" w:eastAsia="Bookman Old Style" w:hAnsi="Bookman Old Style" w:cs="Bookman Old Style"/>
+        </w:rPr>
+        <w:t>{nipnim}</w:t>
+      </w:r>
     </w:p>
     <w:p>
       <w:pPr>
@@ -3165,31 +2767,14 @@
           <w:rFonts w:ascii="Bookman Old Style" w:eastAsia="Bookman Old Style" w:hAnsi="Bookman Old Style" w:cs="Bookman Old Style"/>
         </w:rPr>
         <w:tab/>
-        <w:t xml:space="preserve">: </w:t>
-      </w:r>
-      <w:sdt>
-        <w:sdtPr>
-          <w:rPr>
-            <w:rFonts w:ascii="Bookman Old Style" w:eastAsia="Bookman Old Style" w:hAnsi="Bookman Old Style" w:cs="Bookman Old Style"/>
-          </w:rPr>
-          <w:alias w:val="Jabatan"/>
-          <w:tag w:val="Jabatan"/>
-          <w:id w:val="-788198988"/>
-          <w:placeholder>
-            <w:docPart w:val="FE992F3633D8413C88F234E4B1263D77"/>
-          </w:placeholder>
-          <w:dataBinding w:prefixMappings="xmlns:ns0='http://schemas.microsoft.com/office/2006/metadata/properties' xmlns:ns1='http://www.w3.org/2001/XMLSchema-instance' xmlns:ns2='http://schemas.microsoft.com/office/infopath/2007/PartnerControls' xmlns:ns3='40594e9e-f23d-4b99-8037-ad80516e72f7' " w:xpath="/ns0:properties[1]/documentManagement[1]/ns3:Jabatan[1]" w:storeItemID="{917C53F8-269D-4D4D-9F5F-4B39BAEDAF1A}"/>
-          <w:text/>
-        </w:sdtPr>
-        <w:sdtContent>
-          <w:r>
-            <w:rPr>
-              <w:rFonts w:ascii="Bookman Old Style" w:eastAsia="Bookman Old Style" w:hAnsi="Bookman Old Style" w:cs="Bookman Old Style"/>
-            </w:rPr>
-            <w:t>[Jabatan]</w:t>
-          </w:r>
-        </w:sdtContent>
-      </w:sdt>
+        <w:t>:</w:t>
+      </w:r>
+      <w:r>
+        <w:rPr>
+          <w:rFonts w:ascii="Bookman Old Style" w:eastAsia="Bookman Old Style" w:hAnsi="Bookman Old Style" w:cs="Bookman Old Style"/>
+        </w:rPr>
+        <w:t xml:space="preserve"> {jabatan}</w:t>
+      </w:r>
     </w:p>
     <w:p>
       <w:pPr>
@@ -3226,29 +2811,12 @@
         <w:tab/>
         <w:t xml:space="preserve">: </w:t>
       </w:r>
-      <w:sdt>
-        <w:sdtPr>
-          <w:rPr>
-            <w:rFonts w:ascii="Bookman Old Style" w:eastAsia="Bookman Old Style" w:hAnsi="Bookman Old Style" w:cs="Bookman Old Style"/>
-          </w:rPr>
-          <w:alias w:val="Keperluan"/>
-          <w:tag w:val="Keperluan"/>
-          <w:id w:val="1745446978"/>
-          <w:placeholder>
-            <w:docPart w:val="9DD5414D67A34E809CDECCA1D1C72CDF"/>
-          </w:placeholder>
-          <w:dataBinding w:prefixMappings="xmlns:ns0='http://schemas.microsoft.com/office/2006/metadata/properties' xmlns:ns1='http://www.w3.org/2001/XMLSchema-instance' xmlns:ns2='http://schemas.microsoft.com/office/infopath/2007/PartnerControls' xmlns:ns3='40594e9e-f23d-4b99-8037-ad80516e72f7' " w:xpath="/ns0:properties[1]/documentManagement[1]/ns3:Keperluan[1]" w:storeItemID="{917C53F8-269D-4D4D-9F5F-4B39BAEDAF1A}"/>
-          <w:text w:multiLine="1"/>
-        </w:sdtPr>
-        <w:sdtContent>
-          <w:r>
-            <w:rPr>
-              <w:rFonts w:ascii="Bookman Old Style" w:eastAsia="Bookman Old Style" w:hAnsi="Bookman Old Style" w:cs="Bookman Old Style"/>
-            </w:rPr>
-            <w:t>[Keperluan]</w:t>
-          </w:r>
-        </w:sdtContent>
-      </w:sdt>
+      <w:r>
+        <w:rPr>
+          <w:rFonts w:ascii="Bookman Old Style" w:eastAsia="Bookman Old Style" w:hAnsi="Bookman Old Style" w:cs="Bookman Old Style"/>
+        </w:rPr>
+        <w:t>{keperluan}</w:t>
+      </w:r>
     </w:p>
     <w:p>
       <w:pPr>
@@ -3289,29 +2857,12 @@
         <w:tab/>
         <w:t xml:space="preserve">: </w:t>
       </w:r>
-      <w:sdt>
-        <w:sdtPr>
-          <w:rPr>
-            <w:rFonts w:ascii="Bookman Old Style" w:eastAsia="Bookman Old Style" w:hAnsi="Bookman Old Style" w:cs="Bookman Old Style"/>
-          </w:rPr>
-          <w:alias w:val="Waktu Kegiatan"/>
-          <w:tag w:val="Waktu_x0020_Kegiatan"/>
-          <w:id w:val="-1238476190"/>
-          <w:placeholder>
-            <w:docPart w:val="B944938E08204686880BDD27C55DFBD9"/>
-          </w:placeholder>
-          <w:dataBinding w:prefixMappings="xmlns:ns0='http://schemas.microsoft.com/office/2006/metadata/properties' xmlns:ns1='http://www.w3.org/2001/XMLSchema-instance' xmlns:ns2='http://schemas.microsoft.com/office/infopath/2007/PartnerControls' xmlns:ns3='40594e9e-f23d-4b99-8037-ad80516e72f7' " w:xpath="/ns0:properties[1]/documentManagement[1]/ns3:Waktu_x0020_Kegiatan[1]" w:storeItemID="{917C53F8-269D-4D4D-9F5F-4B39BAEDAF1A}"/>
-          <w:text/>
-        </w:sdtPr>
-        <w:sdtContent>
-          <w:r>
-            <w:rPr>
-              <w:rFonts w:ascii="Bookman Old Style" w:eastAsia="Bookman Old Style" w:hAnsi="Bookman Old Style" w:cs="Bookman Old Style"/>
-            </w:rPr>
-            <w:t>[Waktu Kegiatan]</w:t>
-          </w:r>
-        </w:sdtContent>
-      </w:sdt>
+      <w:r>
+        <w:rPr>
+          <w:rFonts w:ascii="Bookman Old Style" w:eastAsia="Bookman Old Style" w:hAnsi="Bookman Old Style" w:cs="Bookman Old Style"/>
+        </w:rPr>
+        <w:t>{tglmulai} – {tglselesai}</w:t>
+      </w:r>
     </w:p>
     <w:p>
       <w:pPr>
@@ -3352,29 +2903,12 @@
         <w:tab/>
         <w:t xml:space="preserve">: </w:t>
       </w:r>
-      <w:sdt>
-        <w:sdtPr>
-          <w:rPr>
-            <w:rFonts w:ascii="Bookman Old Style" w:eastAsia="Bookman Old Style" w:hAnsi="Bookman Old Style" w:cs="Bookman Old Style"/>
-          </w:rPr>
-          <w:alias w:val="Instansi Tujuan"/>
-          <w:tag w:val="Instansi_x0020_Tujuan"/>
-          <w:id w:val="-358581351"/>
-          <w:placeholder>
-            <w:docPart w:val="9321D5C5BDAC4EFCBDBB4DD9D0194165"/>
-          </w:placeholder>
-          <w:dataBinding w:prefixMappings="xmlns:ns0='http://schemas.microsoft.com/office/2006/metadata/properties' xmlns:ns1='http://www.w3.org/2001/XMLSchema-instance' xmlns:ns2='http://schemas.microsoft.com/office/infopath/2007/PartnerControls' xmlns:ns3='40594e9e-f23d-4b99-8037-ad80516e72f7' " w:xpath="/ns0:properties[1]/documentManagement[1]/ns3:Instansi_x0020_Tujuan[1]" w:storeItemID="{917C53F8-269D-4D4D-9F5F-4B39BAEDAF1A}"/>
-          <w:text/>
-        </w:sdtPr>
-        <w:sdtContent>
-          <w:r>
-            <w:rPr>
-              <w:rFonts w:ascii="Bookman Old Style" w:eastAsia="Bookman Old Style" w:hAnsi="Bookman Old Style" w:cs="Bookman Old Style"/>
-            </w:rPr>
-            <w:t>[Instansi Tujuan]</w:t>
-          </w:r>
-        </w:sdtContent>
-      </w:sdt>
+      <w:r>
+        <w:rPr>
+          <w:rFonts w:ascii="Bookman Old Style" w:eastAsia="Bookman Old Style" w:hAnsi="Bookman Old Style" w:cs="Bookman Old Style"/>
+        </w:rPr>
+        <w:t>{instansitujuan}</w:t>
+      </w:r>
     </w:p>
     <w:p>
       <w:pPr>
@@ -3515,29 +3049,14 @@
         </w:rPr>
         <w:t xml:space="preserve">emarang, </w:t>
       </w:r>
-      <w:sdt>
-        <w:sdtPr>
-          <w:rPr>
-            <w:rFonts w:ascii="Book Antiqua" w:eastAsia="Book Antiqua" w:hAnsi="Book Antiqua" w:cs="Book Antiqua"/>
-            <w:sz w:val="24"/>
-            <w:szCs w:val="24"/>
-          </w:rPr>
-          <w:id w:val="1894391262"/>
-          <w:placeholder>
-            <w:docPart w:val="61591905FD994B8F9E163C767E4F8587"/>
-          </w:placeholder>
-        </w:sdtPr>
-        <w:sdtContent>
-          <w:r>
-            <w:rPr>
-              <w:rFonts w:ascii="Book Antiqua" w:eastAsia="Book Antiqua" w:hAnsi="Book Antiqua" w:cs="Book Antiqua"/>
-              <w:sz w:val="24"/>
-              <w:szCs w:val="24"/>
-            </w:rPr>
-            <w:t>10 Februari 2025</w:t>
-          </w:r>
-        </w:sdtContent>
-      </w:sdt>
+      <w:r>
+        <w:rPr>
+          <w:rFonts w:ascii="Book Antiqua" w:eastAsia="Book Antiqua" w:hAnsi="Book Antiqua" w:cs="Book Antiqua"/>
+          <w:sz w:val="24"/>
+          <w:szCs w:val="24"/>
+        </w:rPr>
+        <w:t>{tglsurat}</w:t>
+      </w:r>
     </w:p>
     <w:p>
       <w:pPr>
@@ -3827,33 +3346,14 @@
         </w:rPr>
         <w:t>(</w:t>
       </w:r>
-      <w:sdt>
-        <w:sdtPr>
-          <w:rPr>
-            <w:rFonts w:ascii="Times New Roman" w:eastAsia="Times New Roman" w:hAnsi="Times New Roman" w:cs="Times New Roman"/>
-            <w:sz w:val="24"/>
-            <w:szCs w:val="24"/>
-          </w:rPr>
-          <w:alias w:val="Nama + Gelar Lengkap"/>
-          <w:tag w:val="Nama_x0020__x002B__x0020_Gelar_x0020_Lengkap"/>
-          <w:id w:val="160276906"/>
-          <w:placeholder>
-            <w:docPart w:val="A9F81681880244609702914BAC92AEB3"/>
-          </w:placeholder>
-          <w:dataBinding w:prefixMappings="xmlns:ns0='http://schemas.microsoft.com/office/2006/metadata/properties' xmlns:ns1='http://www.w3.org/2001/XMLSchema-instance' xmlns:ns2='http://schemas.microsoft.com/office/infopath/2007/PartnerControls' xmlns:ns3='40594e9e-f23d-4b99-8037-ad80516e72f7' " w:xpath="/ns0:properties[1]/documentManagement[1]/ns3:Nama_x0020__x002b__x0020_Gelar_x0020_Lengkap[1]" w:storeItemID="{917C53F8-269D-4D4D-9F5F-4B39BAEDAF1A}"/>
-          <w:text/>
-        </w:sdtPr>
-        <w:sdtContent>
-          <w:r>
-            <w:rPr>
-              <w:rFonts w:ascii="Times New Roman" w:eastAsia="Times New Roman" w:hAnsi="Times New Roman" w:cs="Times New Roman"/>
-              <w:sz w:val="24"/>
-              <w:szCs w:val="24"/>
-            </w:rPr>
-            <w:t>[Nama + Gelar Lengkap]</w:t>
-          </w:r>
-        </w:sdtContent>
-      </w:sdt>
+      <w:r>
+        <w:rPr>
+          <w:rFonts w:ascii="Times New Roman" w:eastAsia="Times New Roman" w:hAnsi="Times New Roman" w:cs="Times New Roman"/>
+          <w:sz w:val="24"/>
+          <w:szCs w:val="24"/>
+        </w:rPr>
+        <w:t>{nama})</w:t>
+      </w:r>
     </w:p>
     <w:p>
       <w:pPr>
@@ -3923,50 +3423,32 @@
           <w:szCs w:val="24"/>
         </w:rPr>
         <w:tab/>
-        <w:t xml:space="preserve">NIP. </w:t>
-      </w:r>
-      <w:sdt>
-        <w:sdtPr>
-          <w:rPr>
-            <w:rFonts w:ascii="Book Antiqua" w:eastAsia="Book Antiqua" w:hAnsi="Book Antiqua" w:cs="Book Antiqua"/>
-            <w:sz w:val="24"/>
-            <w:szCs w:val="24"/>
-          </w:rPr>
-          <w:id w:val="1159651532"/>
-          <w:placeholder>
-            <w:docPart w:val="61591905FD994B8F9E163C767E4F8587"/>
-          </w:placeholder>
-        </w:sdtPr>
-        <w:sdtContent>
-          <w:sdt>
-            <w:sdtPr>
-              <w:rPr>
-                <w:rFonts w:ascii="Book Antiqua" w:eastAsia="Book Antiqua" w:hAnsi="Book Antiqua" w:cs="Book Antiqua"/>
-                <w:sz w:val="24"/>
-                <w:szCs w:val="24"/>
-              </w:rPr>
-              <w:alias w:val="NIP/NIM"/>
-              <w:tag w:val="NIP_x002F_NIM"/>
-              <w:id w:val="1858160426"/>
-              <w:placeholder>
-                <w:docPart w:val="D5CC34D93A464B26B23A6CFE662DD85F"/>
-              </w:placeholder>
-              <w:dataBinding w:prefixMappings="xmlns:ns0='http://schemas.microsoft.com/office/2006/metadata/properties' xmlns:ns1='http://www.w3.org/2001/XMLSchema-instance' xmlns:ns2='http://schemas.microsoft.com/office/infopath/2007/PartnerControls' xmlns:ns3='40594e9e-f23d-4b99-8037-ad80516e72f7' " w:xpath="/ns0:properties[1]/documentManagement[1]/ns3:NIP_x002f_NIM[1]" w:storeItemID="{917C53F8-269D-4D4D-9F5F-4B39BAEDAF1A}"/>
-              <w:text/>
-            </w:sdtPr>
-            <w:sdtContent>
-              <w:r>
-                <w:rPr>
-                  <w:rFonts w:ascii="Book Antiqua" w:eastAsia="Book Antiqua" w:hAnsi="Book Antiqua" w:cs="Book Antiqua"/>
-                  <w:sz w:val="24"/>
-                  <w:szCs w:val="24"/>
-                </w:rPr>
-                <w:t xml:space="preserve"> [NIP/NIM]</w:t>
-              </w:r>
-            </w:sdtContent>
-          </w:sdt>
-        </w:sdtContent>
-      </w:sdt>
+        <w:t>NIP</w:t>
+      </w:r>
+      <w:r>
+        <w:rPr>
+          <w:rFonts w:ascii="Book Antiqua" w:eastAsia="Book Antiqua" w:hAnsi="Book Antiqua" w:cs="Book Antiqua"/>
+          <w:sz w:val="24"/>
+          <w:szCs w:val="24"/>
+        </w:rPr>
+        <w:t>/NIM</w:t>
+      </w:r>
+      <w:r>
+        <w:rPr>
+          <w:rFonts w:ascii="Book Antiqua" w:eastAsia="Book Antiqua" w:hAnsi="Book Antiqua" w:cs="Book Antiqua"/>
+          <w:sz w:val="24"/>
+          <w:szCs w:val="24"/>
+        </w:rPr>
+        <w:t xml:space="preserve">. </w:t>
+      </w:r>
+      <w:r>
+        <w:rPr>
+          <w:rFonts w:ascii="Book Antiqua" w:eastAsia="Book Antiqua" w:hAnsi="Book Antiqua" w:cs="Book Antiqua"/>
+          <w:sz w:val="24"/>
+          <w:szCs w:val="24"/>
+        </w:rPr>
+        <w:t>{nipnim}</w:t>
+      </w:r>
     </w:p>
     <w:p>
       <w:pPr>
@@ -4180,35 +3662,15 @@
         <w:tab/>
         <w:t xml:space="preserve">: </w:t>
       </w:r>
-      <w:sdt>
-        <w:sdtPr>
-          <w:rPr>
-            <w:rFonts w:ascii="Times New Roman" w:eastAsiaTheme="minorHAnsi" w:hAnsi="Times New Roman" w:cs="Times New Roman"/>
-            <w:sz w:val="24"/>
-            <w:szCs w:val="24"/>
-            <w:lang w:val="id-ID" w:eastAsia="en-US"/>
-          </w:rPr>
-          <w:alias w:val="Nama + Gelar Lengkap"/>
-          <w:tag w:val="Nama_x0020__x002B__x0020_Gelar_x0020_Lengkap"/>
-          <w:id w:val="774361318"/>
-          <w:placeholder>
-            <w:docPart w:val="78C8A492BD714A4CB4447416F2BB47FE"/>
-          </w:placeholder>
-          <w:dataBinding w:prefixMappings="xmlns:ns0='http://schemas.microsoft.com/office/2006/metadata/properties' xmlns:ns1='http://www.w3.org/2001/XMLSchema-instance' xmlns:ns2='http://schemas.microsoft.com/office/infopath/2007/PartnerControls' xmlns:ns3='40594e9e-f23d-4b99-8037-ad80516e72f7' " w:xpath="/ns0:properties[1]/documentManagement[1]/ns3:Nama_x0020__x002b__x0020_Gelar_x0020_Lengkap[1]" w:storeItemID="{917C53F8-269D-4D4D-9F5F-4B39BAEDAF1A}"/>
-          <w:text/>
-        </w:sdtPr>
-        <w:sdtContent>
-          <w:r>
-            <w:rPr>
-              <w:rFonts w:ascii="Times New Roman" w:eastAsiaTheme="minorHAnsi" w:hAnsi="Times New Roman" w:cs="Times New Roman"/>
-              <w:sz w:val="24"/>
-              <w:szCs w:val="24"/>
-              <w:lang w:val="id-ID" w:eastAsia="en-US"/>
-            </w:rPr>
-            <w:t>[Nama + Gelar Lengkap]</w:t>
-          </w:r>
-        </w:sdtContent>
-      </w:sdt>
+      <w:r>
+        <w:rPr>
+          <w:rFonts w:ascii="Times New Roman" w:eastAsiaTheme="minorHAnsi" w:hAnsi="Times New Roman" w:cs="Times New Roman"/>
+          <w:sz w:val="24"/>
+          <w:szCs w:val="24"/>
+          <w:lang w:val="id-ID" w:eastAsia="en-US"/>
+        </w:rPr>
+        <w:t>{nama}</w:t>
+      </w:r>
     </w:p>
     <w:p>
       <w:pPr>
@@ -4277,35 +3739,15 @@
         <w:tab/>
         <w:t>:</w:t>
       </w:r>
-      <w:sdt>
-        <w:sdtPr>
-          <w:rPr>
-            <w:rFonts w:ascii="Times New Roman" w:eastAsiaTheme="minorHAnsi" w:hAnsi="Times New Roman" w:cs="Times New Roman"/>
-            <w:sz w:val="24"/>
-            <w:szCs w:val="24"/>
-            <w:lang w:val="id-ID" w:eastAsia="en-US"/>
-          </w:rPr>
-          <w:alias w:val="NIP/NIM"/>
-          <w:tag w:val="NIP_x002F_NIM"/>
-          <w:id w:val="207001121"/>
-          <w:placeholder>
-            <w:docPart w:val="99E9DA99115543C7B43B6E633DF99915"/>
-          </w:placeholder>
-          <w:dataBinding w:prefixMappings="xmlns:ns0='http://schemas.microsoft.com/office/2006/metadata/properties' xmlns:ns1='http://www.w3.org/2001/XMLSchema-instance' xmlns:ns2='http://schemas.microsoft.com/office/infopath/2007/PartnerControls' xmlns:ns3='40594e9e-f23d-4b99-8037-ad80516e72f7' " w:xpath="/ns0:properties[1]/documentManagement[1]/ns3:NIP_x002f_NIM[1]" w:storeItemID="{917C53F8-269D-4D4D-9F5F-4B39BAEDAF1A}"/>
-          <w:text/>
-        </w:sdtPr>
-        <w:sdtContent>
-          <w:r>
-            <w:rPr>
-              <w:rFonts w:ascii="Times New Roman" w:eastAsiaTheme="minorHAnsi" w:hAnsi="Times New Roman" w:cs="Times New Roman"/>
-              <w:sz w:val="24"/>
-              <w:szCs w:val="24"/>
-              <w:lang w:val="id-ID" w:eastAsia="en-US"/>
-            </w:rPr>
-            <w:t xml:space="preserve"> [NIP/NIM]</w:t>
-          </w:r>
-        </w:sdtContent>
-      </w:sdt>
+      <w:r>
+        <w:rPr>
+          <w:rFonts w:ascii="Times New Roman" w:eastAsiaTheme="minorHAnsi" w:hAnsi="Times New Roman" w:cs="Times New Roman"/>
+          <w:sz w:val="24"/>
+          <w:szCs w:val="24"/>
+          <w:lang w:val="id-ID" w:eastAsia="en-US"/>
+        </w:rPr>
+        <w:t xml:space="preserve"> {nipnim}</w:t>
+      </w:r>
     </w:p>
     <w:p>
       <w:pPr>
@@ -4358,35 +3800,15 @@
         <w:tab/>
         <w:t xml:space="preserve">: </w:t>
       </w:r>
-      <w:sdt>
-        <w:sdtPr>
-          <w:rPr>
-            <w:rFonts w:ascii="Times New Roman" w:eastAsiaTheme="minorHAnsi" w:hAnsi="Times New Roman" w:cs="Times New Roman"/>
-            <w:sz w:val="24"/>
-            <w:szCs w:val="24"/>
-            <w:lang w:eastAsia="en-US"/>
-          </w:rPr>
-          <w:alias w:val="NIK"/>
-          <w:tag w:val="NIK"/>
-          <w:id w:val="-632020506"/>
-          <w:placeholder>
-            <w:docPart w:val="D659584E3AB84C4F82C0CA5CD1E713D4"/>
-          </w:placeholder>
-          <w:showingPlcHdr/>
-          <w:dataBinding w:prefixMappings="xmlns:ns0='http://schemas.microsoft.com/office/2006/metadata/properties' xmlns:ns1='http://www.w3.org/2001/XMLSchema-instance' xmlns:ns2='http://schemas.microsoft.com/office/infopath/2007/PartnerControls' xmlns:ns3='40594e9e-f23d-4b99-8037-ad80516e72f7' " w:xpath="/ns0:properties[1]/documentManagement[1]/ns3:NIK[1]" w:storeItemID="{917C53F8-269D-4D4D-9F5F-4B39BAEDAF1A}"/>
-          <w:text/>
-        </w:sdtPr>
-        <w:sdtContent>
-          <w:r>
-            <w:rPr>
-              <w:rStyle w:val="Tempatpenampungteks"/>
-              <w:rFonts w:ascii="Times New Roman" w:hAnsi="Times New Roman" w:cs="Times New Roman"/>
-              <w:color w:val="auto"/>
-            </w:rPr>
-            <w:t>[NIK]</w:t>
-          </w:r>
-        </w:sdtContent>
-      </w:sdt>
+      <w:r>
+        <w:rPr>
+          <w:rFonts w:ascii="Times New Roman" w:eastAsiaTheme="minorHAnsi" w:hAnsi="Times New Roman" w:cs="Times New Roman"/>
+          <w:sz w:val="24"/>
+          <w:szCs w:val="24"/>
+          <w:lang w:eastAsia="en-US"/>
+        </w:rPr>
+        <w:t>{nik}</w:t>
+      </w:r>
     </w:p>
     <w:p>
       <w:pPr>
@@ -4446,35 +3868,15 @@
         <w:tab/>
         <w:t xml:space="preserve">: </w:t>
       </w:r>
-      <w:sdt>
-        <w:sdtPr>
-          <w:rPr>
-            <w:rFonts w:ascii="Times New Roman" w:eastAsiaTheme="minorHAnsi" w:hAnsi="Times New Roman" w:cs="Times New Roman"/>
-            <w:sz w:val="24"/>
-            <w:szCs w:val="24"/>
-            <w:lang w:eastAsia="en-US"/>
-          </w:rPr>
-          <w:alias w:val="Jabatan"/>
-          <w:tag w:val="Jabatan"/>
-          <w:id w:val="141084243"/>
-          <w:placeholder>
-            <w:docPart w:val="33C4491CEF4443C39BCB674C893B41A5"/>
-          </w:placeholder>
-          <w:dataBinding w:prefixMappings="xmlns:ns0='http://schemas.microsoft.com/office/2006/metadata/properties' xmlns:ns1='http://www.w3.org/2001/XMLSchema-instance' xmlns:ns2='http://schemas.microsoft.com/office/infopath/2007/PartnerControls' xmlns:ns3='40594e9e-f23d-4b99-8037-ad80516e72f7' " w:xpath="/ns0:properties[1]/documentManagement[1]/ns3:Jabatan[1]" w:storeItemID="{917C53F8-269D-4D4D-9F5F-4B39BAEDAF1A}"/>
-          <w:text/>
-        </w:sdtPr>
-        <w:sdtContent>
-          <w:r>
-            <w:rPr>
-              <w:rFonts w:ascii="Times New Roman" w:eastAsiaTheme="minorHAnsi" w:hAnsi="Times New Roman" w:cs="Times New Roman"/>
-              <w:sz w:val="24"/>
-              <w:szCs w:val="24"/>
-              <w:lang w:eastAsia="en-US"/>
-            </w:rPr>
-            <w:t>[Jabatan]</w:t>
-          </w:r>
-        </w:sdtContent>
-      </w:sdt>
+      <w:r>
+        <w:rPr>
+          <w:rFonts w:ascii="Times New Roman" w:eastAsiaTheme="minorHAnsi" w:hAnsi="Times New Roman" w:cs="Times New Roman"/>
+          <w:sz w:val="24"/>
+          <w:szCs w:val="24"/>
+          <w:lang w:eastAsia="en-US"/>
+        </w:rPr>
+        <w:t>{jabatan}</w:t>
+      </w:r>
     </w:p>
     <w:p>
       <w:pPr>
@@ -4728,35 +4130,15 @@
         <w:tab/>
         <w:t xml:space="preserve">: </w:t>
       </w:r>
-      <w:sdt>
-        <w:sdtPr>
-          <w:rPr>
-            <w:rFonts w:ascii="Times New Roman" w:eastAsiaTheme="minorHAnsi" w:hAnsi="Times New Roman" w:cs="Times New Roman"/>
-            <w:sz w:val="24"/>
-            <w:szCs w:val="24"/>
-            <w:lang w:eastAsia="en-US"/>
-          </w:rPr>
-          <w:alias w:val="No Paspor"/>
-          <w:tag w:val="No_x0020_Paspor"/>
-          <w:id w:val="379825843"/>
-          <w:placeholder>
-            <w:docPart w:val="089A98B6F3B54E57BE2AAC32004FB7BE"/>
-          </w:placeholder>
-          <w:dataBinding w:prefixMappings="xmlns:ns0='http://schemas.microsoft.com/office/2006/metadata/properties' xmlns:ns1='http://www.w3.org/2001/XMLSchema-instance' xmlns:ns2='http://schemas.microsoft.com/office/infopath/2007/PartnerControls' xmlns:ns3='40594e9e-f23d-4b99-8037-ad80516e72f7' " w:xpath="/ns0:properties[1]/documentManagement[1]/ns3:No_x0020_Paspor[1]" w:storeItemID="{917C53F8-269D-4D4D-9F5F-4B39BAEDAF1A}"/>
-          <w:text/>
-        </w:sdtPr>
-        <w:sdtContent>
-          <w:r>
-            <w:rPr>
-              <w:rFonts w:ascii="Times New Roman" w:eastAsiaTheme="minorHAnsi" w:hAnsi="Times New Roman" w:cs="Times New Roman"/>
-              <w:sz w:val="24"/>
-              <w:szCs w:val="24"/>
-              <w:lang w:eastAsia="en-US"/>
-            </w:rPr>
-            <w:t>[No Paspor]</w:t>
-          </w:r>
-        </w:sdtContent>
-      </w:sdt>
+      <w:r>
+        <w:rPr>
+          <w:rFonts w:ascii="Times New Roman" w:eastAsiaTheme="minorHAnsi" w:hAnsi="Times New Roman" w:cs="Times New Roman"/>
+          <w:sz w:val="24"/>
+          <w:szCs w:val="24"/>
+          <w:lang w:eastAsia="en-US"/>
+        </w:rPr>
+        <w:t>{nopaspor}</w:t>
+      </w:r>
     </w:p>
     <w:p>
       <w:pPr>
@@ -5060,35 +4442,15 @@
         </w:rPr>
         <w:t xml:space="preserve">: </w:t>
       </w:r>
-      <w:sdt>
-        <w:sdtPr>
-          <w:rPr>
-            <w:rFonts w:ascii="Times New Roman" w:eastAsiaTheme="minorHAnsi" w:hAnsi="Times New Roman" w:cs="Times New Roman"/>
-            <w:sz w:val="24"/>
-            <w:szCs w:val="24"/>
-            <w:lang w:eastAsia="en-US"/>
-          </w:rPr>
-          <w:alias w:val="Perkiraan Biaya (Rupiah)"/>
-          <w:tag w:val="Perkiraan_x0020_Biaya_x0020__x0028_Rupiah_x0029_"/>
-          <w:id w:val="609782187"/>
-          <w:placeholder>
-            <w:docPart w:val="8CA97CA47AA942F184FC0111F18F0137"/>
-          </w:placeholder>
-          <w:showingPlcHdr/>
-          <w:dataBinding w:prefixMappings="xmlns:ns0='http://schemas.microsoft.com/office/2006/metadata/properties' xmlns:ns1='http://www.w3.org/2001/XMLSchema-instance' xmlns:ns2='http://schemas.microsoft.com/office/infopath/2007/PartnerControls' xmlns:ns3='40594e9e-f23d-4b99-8037-ad80516e72f7' " w:xpath="/ns0:properties[1]/documentManagement[1]/ns3:Perkiraan_x0020_Biaya_x0020__x0028_Rupiah_x0029_[1]" w:storeItemID="{917C53F8-269D-4D4D-9F5F-4B39BAEDAF1A}"/>
-          <w:text/>
-        </w:sdtPr>
-        <w:sdtContent>
-          <w:r>
-            <w:rPr>
-              <w:rStyle w:val="Tempatpenampungteks"/>
-              <w:rFonts w:ascii="Times New Roman" w:hAnsi="Times New Roman" w:cs="Times New Roman"/>
-              <w:color w:val="auto"/>
-            </w:rPr>
-            <w:t>[Perkiraan Biaya (Rupiah)]</w:t>
-          </w:r>
-        </w:sdtContent>
-      </w:sdt>
+      <w:r>
+        <w:rPr>
+          <w:rFonts w:ascii="Times New Roman" w:eastAsiaTheme="minorHAnsi" w:hAnsi="Times New Roman" w:cs="Times New Roman"/>
+          <w:sz w:val="24"/>
+          <w:szCs w:val="24"/>
+          <w:lang w:eastAsia="en-US"/>
+        </w:rPr>
+        <w:t>{biaya}</w:t>
+      </w:r>
     </w:p>
     <w:p>
       <w:pPr>
@@ -5248,35 +4610,6 @@
         </w:rPr>
         <w:t xml:space="preserve"> </w:t>
       </w:r>
-      <w:sdt>
-        <w:sdtPr>
-          <w:rPr>
-            <w:rFonts w:ascii="Times New Roman" w:eastAsia="PMingLiU" w:hAnsi="Times New Roman" w:cs="Times New Roman"/>
-            <w:sz w:val="24"/>
-            <w:szCs w:val="24"/>
-            <w:lang w:eastAsia="zh-TW"/>
-          </w:rPr>
-          <w:alias w:val="Keperluan"/>
-          <w:tag w:val="Keperluan"/>
-          <w:id w:val="-1758969944"/>
-          <w:placeholder>
-            <w:docPart w:val="18EC4ED8F4AA49F6936431C39E12941C"/>
-          </w:placeholder>
-          <w:dataBinding w:prefixMappings="xmlns:ns0='http://schemas.microsoft.com/office/2006/metadata/properties' xmlns:ns1='http://www.w3.org/2001/XMLSchema-instance' xmlns:ns2='http://schemas.microsoft.com/office/infopath/2007/PartnerControls' xmlns:ns3='40594e9e-f23d-4b99-8037-ad80516e72f7' " w:xpath="/ns0:properties[1]/documentManagement[1]/ns3:Keperluan[1]" w:storeItemID="{917C53F8-269D-4D4D-9F5F-4B39BAEDAF1A}"/>
-          <w:text w:multiLine="1"/>
-        </w:sdtPr>
-        <w:sdtContent>
-          <w:r>
-            <w:rPr>
-              <w:rFonts w:ascii="Times New Roman" w:eastAsia="PMingLiU" w:hAnsi="Times New Roman" w:cs="Times New Roman"/>
-              <w:sz w:val="24"/>
-              <w:szCs w:val="24"/>
-              <w:lang w:eastAsia="zh-TW"/>
-            </w:rPr>
-            <w:t>[Keperluan]</w:t>
-          </w:r>
-        </w:sdtContent>
-      </w:sdt>
       <w:r>
         <w:rPr>
           <w:rFonts w:ascii="Times New Roman" w:eastAsia="PMingLiU" w:hAnsi="Times New Roman" w:cs="Times New Roman"/>
@@ -5284,7 +4617,7 @@
           <w:szCs w:val="24"/>
           <w:lang w:eastAsia="zh-TW"/>
         </w:rPr>
-        <w:t xml:space="preserve"> </w:t>
+        <w:t>{keperluan}</w:t>
       </w:r>
     </w:p>
     <w:p>
@@ -5386,35 +4719,12 @@
         <w:tab/>
         <w:t xml:space="preserve">: </w:t>
       </w:r>
-      <w:sdt>
-        <w:sdtPr>
-          <w:rPr>
-            <w:rFonts w:ascii="Times New Roman" w:eastAsiaTheme="minorHAnsi" w:hAnsi="Times New Roman" w:cs="Times New Roman"/>
-            <w:sz w:val="24"/>
-            <w:szCs w:val="24"/>
-            <w:lang w:eastAsia="en-US"/>
-          </w:rPr>
-          <w:alias w:val="Waktu Kegiatan"/>
-          <w:tag w:val="Waktu_x0020_Kegiatan"/>
-          <w:id w:val="-510074836"/>
-          <w:placeholder>
-            <w:docPart w:val="CF8E62484A5C421EB708C1702E6E0E7B"/>
-          </w:placeholder>
-          <w:dataBinding w:prefixMappings="xmlns:ns0='http://schemas.microsoft.com/office/2006/metadata/properties' xmlns:ns1='http://www.w3.org/2001/XMLSchema-instance' xmlns:ns2='http://schemas.microsoft.com/office/infopath/2007/PartnerControls' xmlns:ns3='40594e9e-f23d-4b99-8037-ad80516e72f7' " w:xpath="/ns0:properties[1]/documentManagement[1]/ns3:Waktu_x0020_Kegiatan[1]" w:storeItemID="{917C53F8-269D-4D4D-9F5F-4B39BAEDAF1A}"/>
-          <w:text/>
-        </w:sdtPr>
-        <w:sdtContent>
-          <w:r>
-            <w:rPr>
-              <w:rFonts w:ascii="Times New Roman" w:eastAsiaTheme="minorHAnsi" w:hAnsi="Times New Roman" w:cs="Times New Roman"/>
-              <w:sz w:val="24"/>
-              <w:szCs w:val="24"/>
-              <w:lang w:eastAsia="en-US"/>
-            </w:rPr>
-            <w:t>[Waktu Kegiatan]</w:t>
-          </w:r>
-        </w:sdtContent>
-      </w:sdt>
+      <w:r>
+        <w:rPr>
+          <w:rFonts w:ascii="Bookman Old Style" w:eastAsia="Bookman Old Style" w:hAnsi="Bookman Old Style" w:cs="Bookman Old Style"/>
+        </w:rPr>
+        <w:t>{tglmulai} – {tglselesai}</w:t>
+      </w:r>
     </w:p>
     <w:p>
       <w:pPr>
@@ -5465,35 +4775,15 @@
         <w:tab/>
         <w:t xml:space="preserve">: </w:t>
       </w:r>
-      <w:sdt>
-        <w:sdtPr>
-          <w:rPr>
-            <w:rFonts w:ascii="Times New Roman" w:eastAsiaTheme="minorHAnsi" w:hAnsi="Times New Roman" w:cs="Times New Roman"/>
-            <w:sz w:val="24"/>
-            <w:szCs w:val="24"/>
-            <w:lang w:eastAsia="en-US"/>
-          </w:rPr>
-          <w:alias w:val="Negara Tujuan"/>
-          <w:tag w:val="Negara_x0020_Tujuan"/>
-          <w:id w:val="-1137950498"/>
-          <w:placeholder>
-            <w:docPart w:val="2AABB97CF78B4BF2BF7231E98EFEE72C"/>
-          </w:placeholder>
-          <w:showingPlcHdr/>
-          <w:dataBinding w:prefixMappings="xmlns:ns0='http://schemas.microsoft.com/office/2006/metadata/properties' xmlns:ns1='http://www.w3.org/2001/XMLSchema-instance' xmlns:ns2='http://schemas.microsoft.com/office/infopath/2007/PartnerControls' xmlns:ns3='40594e9e-f23d-4b99-8037-ad80516e72f7' " w:xpath="/ns0:properties[1]/documentManagement[1]/ns3:Negara_x0020_Tujuan[1]" w:storeItemID="{917C53F8-269D-4D4D-9F5F-4B39BAEDAF1A}"/>
-          <w:text/>
-        </w:sdtPr>
-        <w:sdtContent>
-          <w:r>
-            <w:rPr>
-              <w:rStyle w:val="Tempatpenampungteks"/>
-              <w:rFonts w:ascii="Times New Roman" w:hAnsi="Times New Roman" w:cs="Times New Roman"/>
-              <w:color w:val="auto"/>
-            </w:rPr>
-            <w:t>[Negara Tujuan]</w:t>
-          </w:r>
-        </w:sdtContent>
-      </w:sdt>
+      <w:r>
+        <w:rPr>
+          <w:rFonts w:ascii="Times New Roman" w:eastAsiaTheme="minorHAnsi" w:hAnsi="Times New Roman" w:cs="Times New Roman"/>
+          <w:sz w:val="24"/>
+          <w:szCs w:val="24"/>
+          <w:lang w:eastAsia="en-US"/>
+        </w:rPr>
+        <w:t>{negaratujuan}</w:t>
+      </w:r>
     </w:p>
     <w:p>
       <w:pPr>
@@ -7407,6 +6697,8 @@
   <w:style w:type="table" w:default="1" w:styleId="TabelNormal">
     <w:name w:val="Normal Table"/>
     <w:uiPriority w:val="99"/>
+    <w:semiHidden/>
+    <w:unhideWhenUsed/>
     <w:tblPr>
       <w:tblInd w:w="0" w:type="dxa"/>
       <w:tblCellMar>
@@ -7770,743 +7062,6 @@
     </w:docPart>
     <w:docPart>
       <w:docPartPr>
-        <w:name w:val="28A32292C1CE4240A6C664C11CA7349A"/>
-        <w:category>
-          <w:name w:val="Umum"/>
-          <w:gallery w:val="placeholder"/>
-        </w:category>
-        <w:types>
-          <w:type w:val="bbPlcHdr"/>
-        </w:types>
-        <w:behaviors>
-          <w:behavior w:val="content"/>
-        </w:behaviors>
-        <w:guid w:val="{A7357761-E554-481A-8E05-296B62143994}"/>
-      </w:docPartPr>
-      <w:docPartBody>
-        <w:p>
-          <w:r>
-            <w:rPr>
-              <w:rStyle w:val="Tempatpenampungteks"/>
-            </w:rPr>
-            <w:t>[Nama + Gelar Lengkap]</w:t>
-          </w:r>
-        </w:p>
-      </w:docPartBody>
-    </w:docPart>
-    <w:docPart>
-      <w:docPartPr>
-        <w:name w:val="E162CB0A417649EBB65199103538010D"/>
-        <w:category>
-          <w:name w:val="Umum"/>
-          <w:gallery w:val="placeholder"/>
-        </w:category>
-        <w:types>
-          <w:type w:val="bbPlcHdr"/>
-        </w:types>
-        <w:behaviors>
-          <w:behavior w:val="content"/>
-        </w:behaviors>
-        <w:guid w:val="{89D9E145-BADD-487D-8CED-D7A60441CE1E}"/>
-      </w:docPartPr>
-      <w:docPartBody>
-        <w:p>
-          <w:r>
-            <w:rPr>
-              <w:rStyle w:val="Tempatpenampungteks"/>
-            </w:rPr>
-            <w:t>[NIP/NIM]</w:t>
-          </w:r>
-        </w:p>
-      </w:docPartBody>
-    </w:docPart>
-    <w:docPart>
-      <w:docPartPr>
-        <w:name w:val="DC578C2407F6414F94731C3704456202"/>
-        <w:category>
-          <w:name w:val="Umum"/>
-          <w:gallery w:val="placeholder"/>
-        </w:category>
-        <w:types>
-          <w:type w:val="bbPlcHdr"/>
-        </w:types>
-        <w:behaviors>
-          <w:behavior w:val="content"/>
-        </w:behaviors>
-        <w:guid w:val="{AB9A2FDC-DD00-407C-B8F2-68AFA8038690}"/>
-      </w:docPartPr>
-      <w:docPartBody>
-        <w:p>
-          <w:r>
-            <w:rPr>
-              <w:rStyle w:val="Tempatpenampungteks"/>
-            </w:rPr>
-            <w:t>[Pangkat/Gol]</w:t>
-          </w:r>
-        </w:p>
-      </w:docPartBody>
-    </w:docPart>
-    <w:docPart>
-      <w:docPartPr>
-        <w:name w:val="D4D7D5D1E43B46F7BF5B6BFDF05AD23C"/>
-        <w:category>
-          <w:name w:val="Umum"/>
-          <w:gallery w:val="placeholder"/>
-        </w:category>
-        <w:types>
-          <w:type w:val="bbPlcHdr"/>
-        </w:types>
-        <w:behaviors>
-          <w:behavior w:val="content"/>
-        </w:behaviors>
-        <w:guid w:val="{4DF4B8AC-8B37-4BD4-9B6A-39C188A88E4F}"/>
-      </w:docPartPr>
-      <w:docPartBody>
-        <w:p>
-          <w:r>
-            <w:rPr>
-              <w:rStyle w:val="Tempatpenampungteks"/>
-            </w:rPr>
-            <w:t>[Jabatan]</w:t>
-          </w:r>
-        </w:p>
-      </w:docPartBody>
-    </w:docPart>
-    <w:docPart>
-      <w:docPartPr>
-        <w:name w:val="29BDF86070F74A228C7B5F39A00A896E"/>
-        <w:category>
-          <w:name w:val="Umum"/>
-          <w:gallery w:val="placeholder"/>
-        </w:category>
-        <w:types>
-          <w:type w:val="bbPlcHdr"/>
-        </w:types>
-        <w:behaviors>
-          <w:behavior w:val="content"/>
-        </w:behaviors>
-        <w:guid w:val="{70875CBA-5C3F-48E9-8B7A-994D3A797772}"/>
-      </w:docPartPr>
-      <w:docPartBody>
-        <w:p>
-          <w:r>
-            <w:rPr>
-              <w:rStyle w:val="Tempatpenampungteks"/>
-            </w:rPr>
-            <w:t>[Keperluan]</w:t>
-          </w:r>
-        </w:p>
-      </w:docPartBody>
-    </w:docPart>
-    <w:docPart>
-      <w:docPartPr>
-        <w:name w:val="B9F0307B10FD4CAD877E0F393893A544"/>
-        <w:category>
-          <w:name w:val="Umum"/>
-          <w:gallery w:val="placeholder"/>
-        </w:category>
-        <w:types>
-          <w:type w:val="bbPlcHdr"/>
-        </w:types>
-        <w:behaviors>
-          <w:behavior w:val="content"/>
-        </w:behaviors>
-        <w:guid w:val="{87E03EAE-7052-4120-A42C-681FE1A0E371}"/>
-      </w:docPartPr>
-      <w:docPartBody>
-        <w:p>
-          <w:r>
-            <w:rPr>
-              <w:rStyle w:val="Tempatpenampungteks"/>
-            </w:rPr>
-            <w:t>[Nama + Gelar Lengkap]</w:t>
-          </w:r>
-        </w:p>
-      </w:docPartBody>
-    </w:docPart>
-    <w:docPart>
-      <w:docPartPr>
-        <w:name w:val="D42FCAAC61B347308276AE07F45277E7"/>
-        <w:category>
-          <w:name w:val="Umum"/>
-          <w:gallery w:val="placeholder"/>
-        </w:category>
-        <w:types>
-          <w:type w:val="bbPlcHdr"/>
-        </w:types>
-        <w:behaviors>
-          <w:behavior w:val="content"/>
-        </w:behaviors>
-        <w:guid w:val="{8B065361-FEAC-40A0-A46C-EB664AF90310}"/>
-      </w:docPartPr>
-      <w:docPartBody>
-        <w:p>
-          <w:r>
-            <w:rPr>
-              <w:rStyle w:val="Tempatpenampungteks"/>
-            </w:rPr>
-            <w:t>[NIP/NIM]</w:t>
-          </w:r>
-        </w:p>
-      </w:docPartBody>
-    </w:docPart>
-    <w:docPart>
-      <w:docPartPr>
-        <w:name w:val="D73237C7DD564A808506C4D37FF70FAB"/>
-        <w:category>
-          <w:name w:val="Umum"/>
-          <w:gallery w:val="placeholder"/>
-        </w:category>
-        <w:types>
-          <w:type w:val="bbPlcHdr"/>
-        </w:types>
-        <w:behaviors>
-          <w:behavior w:val="content"/>
-        </w:behaviors>
-        <w:guid w:val="{E732C9DB-7180-4751-9FA6-18C7E7EF7907}"/>
-      </w:docPartPr>
-      <w:docPartBody>
-        <w:p>
-          <w:r>
-            <w:rPr>
-              <w:rStyle w:val="Tempatpenampungteks"/>
-            </w:rPr>
-            <w:t>[Pangkat/Gol]</w:t>
-          </w:r>
-        </w:p>
-      </w:docPartBody>
-    </w:docPart>
-    <w:docPart>
-      <w:docPartPr>
-        <w:name w:val="4898EC18E160441BAB0AB073EE52A964"/>
-        <w:category>
-          <w:name w:val="Umum"/>
-          <w:gallery w:val="placeholder"/>
-        </w:category>
-        <w:types>
-          <w:type w:val="bbPlcHdr"/>
-        </w:types>
-        <w:behaviors>
-          <w:behavior w:val="content"/>
-        </w:behaviors>
-        <w:guid w:val="{04BA70EA-610E-417E-B8FB-51E81B74CA7B}"/>
-      </w:docPartPr>
-      <w:docPartBody>
-        <w:p>
-          <w:r>
-            <w:rPr>
-              <w:rStyle w:val="Tempatpenampungteks"/>
-            </w:rPr>
-            <w:t>[Jabatan]</w:t>
-          </w:r>
-        </w:p>
-      </w:docPartBody>
-    </w:docPart>
-    <w:docPart>
-      <w:docPartPr>
-        <w:name w:val="818AA8DA8A0848A0B715E5ED413C4562"/>
-        <w:category>
-          <w:name w:val="Umum"/>
-          <w:gallery w:val="placeholder"/>
-        </w:category>
-        <w:types>
-          <w:type w:val="bbPlcHdr"/>
-        </w:types>
-        <w:behaviors>
-          <w:behavior w:val="content"/>
-        </w:behaviors>
-        <w:guid w:val="{17C45A83-0D07-4B29-87BF-15F56A9C1071}"/>
-      </w:docPartPr>
-      <w:docPartBody>
-        <w:p>
-          <w:r>
-            <w:rPr>
-              <w:rStyle w:val="Tempatpenampungteks"/>
-            </w:rPr>
-            <w:t>[Keperluan]</w:t>
-          </w:r>
-        </w:p>
-      </w:docPartBody>
-    </w:docPart>
-    <w:docPart>
-      <w:docPartPr>
-        <w:name w:val="083994EEA50D41AA9945E6922B238DBA"/>
-        <w:category>
-          <w:name w:val="Umum"/>
-          <w:gallery w:val="placeholder"/>
-        </w:category>
-        <w:types>
-          <w:type w:val="bbPlcHdr"/>
-        </w:types>
-        <w:behaviors>
-          <w:behavior w:val="content"/>
-        </w:behaviors>
-        <w:guid w:val="{6EED1683-0039-4B45-ADA6-2E79EF7EEF38}"/>
-      </w:docPartPr>
-      <w:docPartBody>
-        <w:p>
-          <w:r>
-            <w:rPr>
-              <w:rStyle w:val="Tempatpenampungteks"/>
-            </w:rPr>
-            <w:t>[Nama + Gelar Lengkap]</w:t>
-          </w:r>
-        </w:p>
-      </w:docPartBody>
-    </w:docPart>
-    <w:docPart>
-      <w:docPartPr>
-        <w:name w:val="CB6B7252264446CEA9EC325812AE8529"/>
-        <w:category>
-          <w:name w:val="Umum"/>
-          <w:gallery w:val="placeholder"/>
-        </w:category>
-        <w:types>
-          <w:type w:val="bbPlcHdr"/>
-        </w:types>
-        <w:behaviors>
-          <w:behavior w:val="content"/>
-        </w:behaviors>
-        <w:guid w:val="{797F8CE4-CE4E-4DCA-87B5-F7A26FC76D86}"/>
-      </w:docPartPr>
-      <w:docPartBody>
-        <w:p>
-          <w:r>
-            <w:rPr>
-              <w:rStyle w:val="Tempatpenampungteks"/>
-            </w:rPr>
-            <w:t>[NIP/NIM]</w:t>
-          </w:r>
-        </w:p>
-      </w:docPartBody>
-    </w:docPart>
-    <w:docPart>
-      <w:docPartPr>
-        <w:name w:val="61591905FD994B8F9E163C767E4F8587"/>
-        <w:category>
-          <w:name w:val="Umum"/>
-          <w:gallery w:val="placeholder"/>
-        </w:category>
-        <w:types>
-          <w:type w:val="bbPlcHdr"/>
-        </w:types>
-        <w:behaviors>
-          <w:behavior w:val="content"/>
-        </w:behaviors>
-        <w:guid w:val="{886DD724-4F9A-4E08-A8DA-1E8C888D3D82}"/>
-      </w:docPartPr>
-      <w:docPartBody>
-        <w:p>
-          <w:pPr>
-            <w:pStyle w:val="61591905FD994B8F9E163C767E4F8587"/>
-          </w:pPr>
-          <w:r>
-            <w:rPr>
-              <w:rStyle w:val="Tempatpenampungteks"/>
-            </w:rPr>
-            <w:t>Klik atau ketuk di sini untuk memasukkan teks.</w:t>
-          </w:r>
-        </w:p>
-      </w:docPartBody>
-    </w:docPart>
-    <w:docPart>
-      <w:docPartPr>
-        <w:name w:val="A9F81681880244609702914BAC92AEB3"/>
-        <w:category>
-          <w:name w:val="Umum"/>
-          <w:gallery w:val="placeholder"/>
-        </w:category>
-        <w:types>
-          <w:type w:val="bbPlcHdr"/>
-        </w:types>
-        <w:behaviors>
-          <w:behavior w:val="content"/>
-        </w:behaviors>
-        <w:guid w:val="{6FBDAC0D-427E-43BA-8222-97B88E028864}"/>
-      </w:docPartPr>
-      <w:docPartBody>
-        <w:p>
-          <w:pPr>
-            <w:pStyle w:val="A9F81681880244609702914BAC92AEB3"/>
-          </w:pPr>
-          <w:r>
-            <w:rPr>
-              <w:rStyle w:val="Tempatpenampungteks"/>
-            </w:rPr>
-            <w:t>[Nama + Gelar Lengkap]</w:t>
-          </w:r>
-        </w:p>
-      </w:docPartBody>
-    </w:docPart>
-    <w:docPart>
-      <w:docPartPr>
-        <w:name w:val="D5CC34D93A464B26B23A6CFE662DD85F"/>
-        <w:category>
-          <w:name w:val="Umum"/>
-          <w:gallery w:val="placeholder"/>
-        </w:category>
-        <w:types>
-          <w:type w:val="bbPlcHdr"/>
-        </w:types>
-        <w:behaviors>
-          <w:behavior w:val="content"/>
-        </w:behaviors>
-        <w:guid w:val="{9630DD41-584F-4F40-8342-367C805AE221}"/>
-      </w:docPartPr>
-      <w:docPartBody>
-        <w:p>
-          <w:pPr>
-            <w:pStyle w:val="D5CC34D93A464B26B23A6CFE662DD85F"/>
-          </w:pPr>
-          <w:r>
-            <w:rPr>
-              <w:rStyle w:val="Tempatpenampungteks"/>
-            </w:rPr>
-            <w:t>[NIP/NIM]</w:t>
-          </w:r>
-        </w:p>
-      </w:docPartBody>
-    </w:docPart>
-    <w:docPart>
-      <w:docPartPr>
-        <w:name w:val="ADA3D641304E4469B08867D925EDC1C4"/>
-        <w:category>
-          <w:name w:val="Umum"/>
-          <w:gallery w:val="placeholder"/>
-        </w:category>
-        <w:types>
-          <w:type w:val="bbPlcHdr"/>
-        </w:types>
-        <w:behaviors>
-          <w:behavior w:val="content"/>
-        </w:behaviors>
-        <w:guid w:val="{84214147-77BC-4A29-B608-27702818B7E2}"/>
-      </w:docPartPr>
-      <w:docPartBody>
-        <w:p>
-          <w:r>
-            <w:rPr>
-              <w:rStyle w:val="Tempatpenampungteks"/>
-            </w:rPr>
-            <w:t>[Nama + Gelar Lengkap]</w:t>
-          </w:r>
-        </w:p>
-      </w:docPartBody>
-    </w:docPart>
-    <w:docPart>
-      <w:docPartPr>
-        <w:name w:val="2914FB3624AD47A3BA5BED78423325AF"/>
-        <w:category>
-          <w:name w:val="Umum"/>
-          <w:gallery w:val="placeholder"/>
-        </w:category>
-        <w:types>
-          <w:type w:val="bbPlcHdr"/>
-        </w:types>
-        <w:behaviors>
-          <w:behavior w:val="content"/>
-        </w:behaviors>
-        <w:guid w:val="{FA63AF58-5DE4-4AEB-ABC0-11F8AC736703}"/>
-      </w:docPartPr>
-      <w:docPartBody>
-        <w:p>
-          <w:r>
-            <w:rPr>
-              <w:rStyle w:val="Tempatpenampungteks"/>
-            </w:rPr>
-            <w:t>[NIP/NIM]</w:t>
-          </w:r>
-        </w:p>
-      </w:docPartBody>
-    </w:docPart>
-    <w:docPart>
-      <w:docPartPr>
-        <w:name w:val="FE992F3633D8413C88F234E4B1263D77"/>
-        <w:category>
-          <w:name w:val="Umum"/>
-          <w:gallery w:val="placeholder"/>
-        </w:category>
-        <w:types>
-          <w:type w:val="bbPlcHdr"/>
-        </w:types>
-        <w:behaviors>
-          <w:behavior w:val="content"/>
-        </w:behaviors>
-        <w:guid w:val="{F49AB98A-1B19-4287-A312-AA368FB3EBC8}"/>
-      </w:docPartPr>
-      <w:docPartBody>
-        <w:p>
-          <w:r>
-            <w:rPr>
-              <w:rStyle w:val="Tempatpenampungteks"/>
-            </w:rPr>
-            <w:t>[Jabatan]</w:t>
-          </w:r>
-        </w:p>
-      </w:docPartBody>
-    </w:docPart>
-    <w:docPart>
-      <w:docPartPr>
-        <w:name w:val="9DD5414D67A34E809CDECCA1D1C72CDF"/>
-        <w:category>
-          <w:name w:val="Umum"/>
-          <w:gallery w:val="placeholder"/>
-        </w:category>
-        <w:types>
-          <w:type w:val="bbPlcHdr"/>
-        </w:types>
-        <w:behaviors>
-          <w:behavior w:val="content"/>
-        </w:behaviors>
-        <w:guid w:val="{1BB0B758-FD13-47F8-AF48-8A65F36B0B91}"/>
-      </w:docPartPr>
-      <w:docPartBody>
-        <w:p>
-          <w:r>
-            <w:rPr>
-              <w:rStyle w:val="Tempatpenampungteks"/>
-            </w:rPr>
-            <w:t>[Keperluan]</w:t>
-          </w:r>
-        </w:p>
-      </w:docPartBody>
-    </w:docPart>
-    <w:docPart>
-      <w:docPartPr>
-        <w:name w:val="9321D5C5BDAC4EFCBDBB4DD9D0194165"/>
-        <w:category>
-          <w:name w:val="Umum"/>
-          <w:gallery w:val="placeholder"/>
-        </w:category>
-        <w:types>
-          <w:type w:val="bbPlcHdr"/>
-        </w:types>
-        <w:behaviors>
-          <w:behavior w:val="content"/>
-        </w:behaviors>
-        <w:guid w:val="{DAB84BDF-509C-44B0-8739-467BE95C07B1}"/>
-      </w:docPartPr>
-      <w:docPartBody>
-        <w:p>
-          <w:r>
-            <w:rPr>
-              <w:rStyle w:val="Tempatpenampungteks"/>
-            </w:rPr>
-            <w:t>[Instansi Tujuan]</w:t>
-          </w:r>
-        </w:p>
-      </w:docPartBody>
-    </w:docPart>
-    <w:docPart>
-      <w:docPartPr>
-        <w:name w:val="78C8A492BD714A4CB4447416F2BB47FE"/>
-        <w:category>
-          <w:name w:val="Umum"/>
-          <w:gallery w:val="placeholder"/>
-        </w:category>
-        <w:types>
-          <w:type w:val="bbPlcHdr"/>
-        </w:types>
-        <w:behaviors>
-          <w:behavior w:val="content"/>
-        </w:behaviors>
-        <w:guid w:val="{C155EDF9-FBCD-48DB-992D-4F9B1D544332}"/>
-      </w:docPartPr>
-      <w:docPartBody>
-        <w:p>
-          <w:r>
-            <w:rPr>
-              <w:rStyle w:val="Tempatpenampungteks"/>
-            </w:rPr>
-            <w:t>[Nama + Gelar Lengkap]</w:t>
-          </w:r>
-        </w:p>
-      </w:docPartBody>
-    </w:docPart>
-    <w:docPart>
-      <w:docPartPr>
-        <w:name w:val="99E9DA99115543C7B43B6E633DF99915"/>
-        <w:category>
-          <w:name w:val="Umum"/>
-          <w:gallery w:val="placeholder"/>
-        </w:category>
-        <w:types>
-          <w:type w:val="bbPlcHdr"/>
-        </w:types>
-        <w:behaviors>
-          <w:behavior w:val="content"/>
-        </w:behaviors>
-        <w:guid w:val="{D01991C5-E15B-4990-B7ED-7AD594E17F31}"/>
-      </w:docPartPr>
-      <w:docPartBody>
-        <w:p>
-          <w:r>
-            <w:rPr>
-              <w:rStyle w:val="Tempatpenampungteks"/>
-            </w:rPr>
-            <w:t>[NIP/NIM]</w:t>
-          </w:r>
-        </w:p>
-      </w:docPartBody>
-    </w:docPart>
-    <w:docPart>
-      <w:docPartPr>
-        <w:name w:val="B944938E08204686880BDD27C55DFBD9"/>
-        <w:category>
-          <w:name w:val="Umum"/>
-          <w:gallery w:val="placeholder"/>
-        </w:category>
-        <w:types>
-          <w:type w:val="bbPlcHdr"/>
-        </w:types>
-        <w:behaviors>
-          <w:behavior w:val="content"/>
-        </w:behaviors>
-        <w:guid w:val="{860E91BC-C125-47E6-94A3-6C43F4F998F9}"/>
-      </w:docPartPr>
-      <w:docPartBody>
-        <w:p>
-          <w:r>
-            <w:rPr>
-              <w:rStyle w:val="Tempatpenampungteks"/>
-            </w:rPr>
-            <w:t>[Waktu Kegiatan]</w:t>
-          </w:r>
-        </w:p>
-      </w:docPartBody>
-    </w:docPart>
-    <w:docPart>
-      <w:docPartPr>
-        <w:name w:val="D659584E3AB84C4F82C0CA5CD1E713D4"/>
-        <w:category>
-          <w:name w:val="Umum"/>
-          <w:gallery w:val="placeholder"/>
-        </w:category>
-        <w:types>
-          <w:type w:val="bbPlcHdr"/>
-        </w:types>
-        <w:behaviors>
-          <w:behavior w:val="content"/>
-        </w:behaviors>
-        <w:guid w:val="{72E5BD13-469B-4DA4-90CA-F63675A5947A}"/>
-      </w:docPartPr>
-      <w:docPartBody>
-        <w:p>
-          <w:r>
-            <w:rPr>
-              <w:rStyle w:val="Tempatpenampungteks"/>
-            </w:rPr>
-            <w:t>[NIK]</w:t>
-          </w:r>
-        </w:p>
-      </w:docPartBody>
-    </w:docPart>
-    <w:docPart>
-      <w:docPartPr>
-        <w:name w:val="33C4491CEF4443C39BCB674C893B41A5"/>
-        <w:category>
-          <w:name w:val="Umum"/>
-          <w:gallery w:val="placeholder"/>
-        </w:category>
-        <w:types>
-          <w:type w:val="bbPlcHdr"/>
-        </w:types>
-        <w:behaviors>
-          <w:behavior w:val="content"/>
-        </w:behaviors>
-        <w:guid w:val="{457D26D8-539D-4ED7-8E02-1BDE07042C7C}"/>
-      </w:docPartPr>
-      <w:docPartBody>
-        <w:p>
-          <w:r>
-            <w:rPr>
-              <w:rStyle w:val="Tempatpenampungteks"/>
-            </w:rPr>
-            <w:t>[Jabatan]</w:t>
-          </w:r>
-        </w:p>
-      </w:docPartBody>
-    </w:docPart>
-    <w:docPart>
-      <w:docPartPr>
-        <w:name w:val="089A98B6F3B54E57BE2AAC32004FB7BE"/>
-        <w:category>
-          <w:name w:val="Umum"/>
-          <w:gallery w:val="placeholder"/>
-        </w:category>
-        <w:types>
-          <w:type w:val="bbPlcHdr"/>
-        </w:types>
-        <w:behaviors>
-          <w:behavior w:val="content"/>
-        </w:behaviors>
-        <w:guid w:val="{F6D76515-3E1D-4C8E-9C45-2370DED56A70}"/>
-      </w:docPartPr>
-      <w:docPartBody>
-        <w:p>
-          <w:r>
-            <w:rPr>
-              <w:rStyle w:val="Tempatpenampungteks"/>
-            </w:rPr>
-            <w:t>[No Paspor]</w:t>
-          </w:r>
-        </w:p>
-      </w:docPartBody>
-    </w:docPart>
-    <w:docPart>
-      <w:docPartPr>
-        <w:name w:val="18EC4ED8F4AA49F6936431C39E12941C"/>
-        <w:category>
-          <w:name w:val="Umum"/>
-          <w:gallery w:val="placeholder"/>
-        </w:category>
-        <w:types>
-          <w:type w:val="bbPlcHdr"/>
-        </w:types>
-        <w:behaviors>
-          <w:behavior w:val="content"/>
-        </w:behaviors>
-        <w:guid w:val="{4F5190A1-1DA4-4B50-9E47-A642033CDA27}"/>
-      </w:docPartPr>
-      <w:docPartBody>
-        <w:p>
-          <w:r>
-            <w:rPr>
-              <w:rStyle w:val="Tempatpenampungteks"/>
-            </w:rPr>
-            <w:t>[Keperluan]</w:t>
-          </w:r>
-        </w:p>
-      </w:docPartBody>
-    </w:docPart>
-    <w:docPart>
-      <w:docPartPr>
-        <w:name w:val="CF8E62484A5C421EB708C1702E6E0E7B"/>
-        <w:category>
-          <w:name w:val="Umum"/>
-          <w:gallery w:val="placeholder"/>
-        </w:category>
-        <w:types>
-          <w:type w:val="bbPlcHdr"/>
-        </w:types>
-        <w:behaviors>
-          <w:behavior w:val="content"/>
-        </w:behaviors>
-        <w:guid w:val="{59EE7C5A-EFE8-40B8-849E-AD72E51308FB}"/>
-      </w:docPartPr>
-      <w:docPartBody>
-        <w:p>
-          <w:r>
-            <w:rPr>
-              <w:rStyle w:val="Tempatpenampungteks"/>
-            </w:rPr>
-            <w:t>[Waktu Kegiatan]</w:t>
-          </w:r>
-        </w:p>
-      </w:docPartBody>
-    </w:docPart>
-    <w:docPart>
-      <w:docPartPr>
         <w:name w:val="82058A18FB83436FA08FF2A59C251556"/>
         <w:category>
           <w:name w:val="Umum"/>
@@ -8579,58 +7134,6 @@
               <w:rStyle w:val="Tempatpenampungteks"/>
             </w:rPr>
             <w:t>[Nomor WA]</w:t>
-          </w:r>
-        </w:p>
-      </w:docPartBody>
-    </w:docPart>
-    <w:docPart>
-      <w:docPartPr>
-        <w:name w:val="2AABB97CF78B4BF2BF7231E98EFEE72C"/>
-        <w:category>
-          <w:name w:val="Umum"/>
-          <w:gallery w:val="placeholder"/>
-        </w:category>
-        <w:types>
-          <w:type w:val="bbPlcHdr"/>
-        </w:types>
-        <w:behaviors>
-          <w:behavior w:val="content"/>
-        </w:behaviors>
-        <w:guid w:val="{67FAC7D1-33F1-444E-B104-05B3A3C21977}"/>
-      </w:docPartPr>
-      <w:docPartBody>
-        <w:p>
-          <w:r>
-            <w:rPr>
-              <w:rStyle w:val="Tempatpenampungteks"/>
-            </w:rPr>
-            <w:t>[Negara Tujuan]</w:t>
-          </w:r>
-        </w:p>
-      </w:docPartBody>
-    </w:docPart>
-    <w:docPart>
-      <w:docPartPr>
-        <w:name w:val="8CA97CA47AA942F184FC0111F18F0137"/>
-        <w:category>
-          <w:name w:val="Umum"/>
-          <w:gallery w:val="placeholder"/>
-        </w:category>
-        <w:types>
-          <w:type w:val="bbPlcHdr"/>
-        </w:types>
-        <w:behaviors>
-          <w:behavior w:val="content"/>
-        </w:behaviors>
-        <w:guid w:val="{82A925C8-50F6-4296-89D0-D859D92207F4}"/>
-      </w:docPartPr>
-      <w:docPartBody>
-        <w:p>
-          <w:r>
-            <w:rPr>
-              <w:rStyle w:val="Tempatpenampungteks"/>
-            </w:rPr>
-            <w:t>[Perkiraan Biaya (Rupiah)]</w:t>
           </w:r>
         </w:p>
       </w:docPartBody>
@@ -8793,9 +7296,11 @@
     <w:rsid w:val="000A481D"/>
     <w:rsid w:val="00115351"/>
     <w:rsid w:val="00135055"/>
+    <w:rsid w:val="00147EEB"/>
     <w:rsid w:val="00156C05"/>
     <w:rsid w:val="001D31BA"/>
     <w:rsid w:val="00292B1F"/>
+    <w:rsid w:val="003662C8"/>
     <w:rsid w:val="0039416C"/>
     <w:rsid w:val="003A332D"/>
     <w:rsid w:val="003B04FF"/>
@@ -8804,11 +7309,18 @@
     <w:rsid w:val="00511201"/>
     <w:rsid w:val="0077486B"/>
     <w:rsid w:val="007A6C92"/>
+    <w:rsid w:val="00833588"/>
+    <w:rsid w:val="008C3E01"/>
     <w:rsid w:val="009512A2"/>
+    <w:rsid w:val="00A45292"/>
     <w:rsid w:val="00A50A5A"/>
+    <w:rsid w:val="00A84C8E"/>
+    <w:rsid w:val="00B16DD2"/>
     <w:rsid w:val="00BE2CA6"/>
+    <w:rsid w:val="00D243F8"/>
     <w:rsid w:val="00DB0D50"/>
     <w:rsid w:val="00EA60A6"/>
+    <w:rsid w:val="00F15680"/>
     <w:rsid w:val="00F51182"/>
     <w:rsid w:val="00FD12B5"/>
   </w:rsids>
@@ -9839,20 +8351,20 @@
 <file path=customXml/item5.xml><?xml version="1.0" encoding="utf-8"?>
 <p:properties xmlns:p="http://schemas.microsoft.com/office/2006/metadata/properties" xmlns:xsi="http://www.w3.org/2001/XMLSchema-instance" xmlns:pc="http://schemas.microsoft.com/office/infopath/2007/PartnerControls">
   <documentManagement>
-    <NIP_x002f_NIM xmlns="40594e9e-f23d-4b99-8037-ad80516e72f7"> [NIP/NIM]</NIP_x002f_NIM>
-    <Nama_x0020__x002b__x0020_Gelar_x0020_Lengkap xmlns="40594e9e-f23d-4b99-8037-ad80516e72f7">[Nama + Gelar Lengkap]</Nama_x0020__x002b__x0020_Gelar_x0020_Lengkap>
-    <Instansi_x0020_Tujuan xmlns="40594e9e-f23d-4b99-8037-ad80516e72f7">[Instansi Tujuan]</Instansi_x0020_Tujuan>
-    <Pangkat_x002f_Gol xmlns="40594e9e-f23d-4b99-8037-ad80516e72f7">[Pangkat/Gol]</Pangkat_x002f_Gol>
-    <Jabatan xmlns="40594e9e-f23d-4b99-8037-ad80516e72f7">[Jabatan]</Jabatan>
-    <Keperluan xmlns="40594e9e-f23d-4b99-8037-ad80516e72f7">[Keperluan]</Keperluan>
+    <NIP_x002f_NIM xmlns="40594e9e-f23d-4b99-8037-ad80516e72f7"> {pnim}</NIP_x002f_NIM>
+    <Nama_x0020__x002b__x0020_Gelar_x0020_Lengkap xmlns="40594e9e-f23d-4b99-8037-ad80516e72f7"> </Nama_x0020__x002b__x0020_Gelar_x0020_Lengkap>
+    <Instansi_x0020_Tujuan xmlns="40594e9e-f23d-4b99-8037-ad80516e72f7">{instansitujuan}</Instansi_x0020_Tujuan>
+    <Pangkat_x002f_Gol xmlns="40594e9e-f23d-4b99-8037-ad80516e72f7">{pangkatgol}</Pangkat_x002f_Gol>
+    <Jabatan xmlns="40594e9e-f23d-4b99-8037-ad80516e72f7">{jabatan}</Jabatan>
+    <Keperluan xmlns="40594e9e-f23d-4b99-8037-ad80516e72f7"> </Keperluan>
     <Kota_x0020_Tujuan xmlns="40594e9e-f23d-4b99-8037-ad80516e72f7">[Kota Tujuan]</Kota_x0020_Tujuan>
-    <No_x0020_Paspor xmlns="40594e9e-f23d-4b99-8037-ad80516e72f7">[No Paspor]</No_x0020_Paspor>
-    <Waktu_x0020_Kegiatan xmlns="40594e9e-f23d-4b99-8037-ad80516e72f7">[Waktu Kegiatan]</Waktu_x0020_Kegiatan>
-    <NIK xmlns="40594e9e-f23d-4b99-8037-ad80516e72f7" xsi:nil="true"/>
+    <No_x0020_Paspor xmlns="40594e9e-f23d-4b99-8037-ad80516e72f7">{nopaspor}</No_x0020_Paspor>
+    <Waktu_x0020_Kegiatan xmlns="40594e9e-f23d-4b99-8037-ad80516e72f7">{tglmulai} – {tglselesai}</Waktu_x0020_Kegiatan>
+    <NIK xmlns="40594e9e-f23d-4b99-8037-ad80516e72f7">{nik}</NIK>
     <Email xmlns="40594e9e-f23d-4b99-8037-ad80516e72f7" xsi:nil="true"/>
     <Nomor_x0020_WA xmlns="40594e9e-f23d-4b99-8037-ad80516e72f7" xsi:nil="true"/>
-    <Negara_x0020_Tujuan xmlns="40594e9e-f23d-4b99-8037-ad80516e72f7" xsi:nil="true"/>
-    <Perkiraan_x0020_Biaya_x0020__x0028_Rupiah_x0029_ xmlns="40594e9e-f23d-4b99-8037-ad80516e72f7" xsi:nil="true"/>
+    <Negara_x0020_Tujuan xmlns="40594e9e-f23d-4b99-8037-ad80516e72f7">{negaratujuan}</Negara_x0020_Tujuan>
+    <Perkiraan_x0020_Biaya_x0020__x0028_Rupiah_x0029_ xmlns="40594e9e-f23d-4b99-8037-ad80516e72f7">{biaya}</Perkiraan_x0020_Biaya_x0020__x0028_Rupiah_x0029_>
   </documentManagement>
 </p:properties>
 </file>
@@ -9907,15 +8419,9 @@
 <file path=customXml/itemProps5.xml><?xml version="1.0" encoding="utf-8"?>
 <ds:datastoreItem xmlns:ds="http://schemas.openxmlformats.org/officeDocument/2006/customXml" ds:itemID="{917C53F8-269D-4D4D-9F5F-4B39BAEDAF1A}">
   <ds:schemaRefs>
-    <ds:schemaRef ds:uri="http://purl.org/dc/elements/1.1/"/>
-    <ds:schemaRef ds:uri="http://www.w3.org/XML/1998/namespace"/>
+    <ds:schemaRef ds:uri="http://schemas.microsoft.com/office/2006/metadata/properties"/>
+    <ds:schemaRef ds:uri="http://schemas.microsoft.com/office/infopath/2007/PartnerControls"/>
     <ds:schemaRef ds:uri="40594e9e-f23d-4b99-8037-ad80516e72f7"/>
-    <ds:schemaRef ds:uri="http://schemas.openxmlformats.org/package/2006/metadata/core-properties"/>
-    <ds:schemaRef ds:uri="http://schemas.microsoft.com/office/infopath/2007/PartnerControls"/>
-    <ds:schemaRef ds:uri="http://purl.org/dc/dcmitype/"/>
-    <ds:schemaRef ds:uri="http://schemas.microsoft.com/office/2006/documentManagement/types"/>
-    <ds:schemaRef ds:uri="http://purl.org/dc/terms/"/>
-    <ds:schemaRef ds:uri="http://schemas.microsoft.com/office/2006/metadata/properties"/>
   </ds:schemaRefs>
 </ds:datastoreItem>
 </file>

</xml_diff>